<commit_message>
Adicionando apresentação e corrigindo relatório.
</commit_message>
<xml_diff>
--- a/relatorio/relatorio.docx
+++ b/relatorio/relatorio.docx
@@ -455,7 +455,12 @@
       <w:pPr>
         <w:jc w:val="center"/>
         <w:sectPr>
-          <w:headerReference w:type="default" r:id="rId9"/>
+          <w:headerReference w:type="even" r:id="rId9"/>
+          <w:headerReference w:type="default" r:id="rId10"/>
+          <w:footerReference w:type="even" r:id="rId11"/>
+          <w:footerReference w:type="default" r:id="rId12"/>
+          <w:headerReference w:type="first" r:id="rId13"/>
+          <w:footerReference w:type="first" r:id="rId14"/>
           <w:pgSz w:w="11906" w:h="16838" w:code="9"/>
           <w:pgMar w:top="1701" w:right="1134" w:bottom="1134" w:left="1701" w:header="720" w:footer="720" w:gutter="0"/>
           <w:cols w:space="720"/>
@@ -487,7 +492,7 @@
       <w:sdtContent>
         <w:p>
           <w:pPr>
-            <w:pStyle w:val="CabealhodoSumrio"/>
+            <w:pStyle w:val="TOCHeading"/>
             <w:rPr>
               <w:lang w:val="en-US"/>
             </w:rPr>
@@ -501,7 +506,7 @@
         </w:p>
         <w:p>
           <w:pPr>
-            <w:pStyle w:val="Sumrio1"/>
+            <w:pStyle w:val="TOC1"/>
             <w:tabs>
               <w:tab w:val="right" w:leader="dot" w:pos="9061"/>
             </w:tabs>
@@ -582,7 +587,7 @@
         </w:p>
         <w:p>
           <w:pPr>
-            <w:pStyle w:val="Sumrio1"/>
+            <w:pStyle w:val="TOC1"/>
             <w:tabs>
               <w:tab w:val="right" w:leader="dot" w:pos="9061"/>
             </w:tabs>
@@ -651,7 +656,7 @@
         </w:p>
         <w:p>
           <w:pPr>
-            <w:pStyle w:val="Sumrio2"/>
+            <w:pStyle w:val="TOC2"/>
             <w:tabs>
               <w:tab w:val="right" w:leader="dot" w:pos="9061"/>
             </w:tabs>
@@ -720,7 +725,7 @@
         </w:p>
         <w:p>
           <w:pPr>
-            <w:pStyle w:val="Sumrio2"/>
+            <w:pStyle w:val="TOC2"/>
             <w:tabs>
               <w:tab w:val="right" w:leader="dot" w:pos="9061"/>
             </w:tabs>
@@ -789,7 +794,7 @@
         </w:p>
         <w:p>
           <w:pPr>
-            <w:pStyle w:val="Sumrio1"/>
+            <w:pStyle w:val="TOC1"/>
             <w:tabs>
               <w:tab w:val="right" w:leader="dot" w:pos="9061"/>
             </w:tabs>
@@ -858,7 +863,7 @@
         </w:p>
         <w:p>
           <w:pPr>
-            <w:pStyle w:val="Sumrio2"/>
+            <w:pStyle w:val="TOC2"/>
             <w:tabs>
               <w:tab w:val="right" w:leader="dot" w:pos="9061"/>
             </w:tabs>
@@ -927,7 +932,7 @@
         </w:p>
         <w:p>
           <w:pPr>
-            <w:pStyle w:val="Sumrio2"/>
+            <w:pStyle w:val="TOC2"/>
             <w:tabs>
               <w:tab w:val="right" w:leader="dot" w:pos="9061"/>
             </w:tabs>
@@ -996,7 +1001,7 @@
         </w:p>
         <w:p>
           <w:pPr>
-            <w:pStyle w:val="Sumrio2"/>
+            <w:pStyle w:val="TOC2"/>
             <w:tabs>
               <w:tab w:val="right" w:leader="dot" w:pos="9061"/>
             </w:tabs>
@@ -1065,7 +1070,7 @@
         </w:p>
         <w:p>
           <w:pPr>
-            <w:pStyle w:val="Sumrio3"/>
+            <w:pStyle w:val="TOC3"/>
             <w:tabs>
               <w:tab w:val="right" w:leader="dot" w:pos="9061"/>
             </w:tabs>
@@ -1134,7 +1139,7 @@
         </w:p>
         <w:p>
           <w:pPr>
-            <w:pStyle w:val="Sumrio3"/>
+            <w:pStyle w:val="TOC3"/>
             <w:tabs>
               <w:tab w:val="right" w:leader="dot" w:pos="9061"/>
             </w:tabs>
@@ -1203,7 +1208,7 @@
         </w:p>
         <w:p>
           <w:pPr>
-            <w:pStyle w:val="Sumrio3"/>
+            <w:pStyle w:val="TOC3"/>
             <w:tabs>
               <w:tab w:val="right" w:leader="dot" w:pos="9061"/>
             </w:tabs>
@@ -1272,7 +1277,7 @@
         </w:p>
         <w:p>
           <w:pPr>
-            <w:pStyle w:val="Sumrio3"/>
+            <w:pStyle w:val="TOC3"/>
             <w:tabs>
               <w:tab w:val="right" w:leader="dot" w:pos="9061"/>
             </w:tabs>
@@ -1341,7 +1346,7 @@
         </w:p>
         <w:p>
           <w:pPr>
-            <w:pStyle w:val="Sumrio3"/>
+            <w:pStyle w:val="TOC3"/>
             <w:tabs>
               <w:tab w:val="right" w:leader="dot" w:pos="9061"/>
             </w:tabs>
@@ -1410,7 +1415,7 @@
         </w:p>
         <w:p>
           <w:pPr>
-            <w:pStyle w:val="Sumrio2"/>
+            <w:pStyle w:val="TOC2"/>
             <w:tabs>
               <w:tab w:val="right" w:leader="dot" w:pos="9061"/>
             </w:tabs>
@@ -1479,7 +1484,7 @@
         </w:p>
         <w:p>
           <w:pPr>
-            <w:pStyle w:val="Sumrio3"/>
+            <w:pStyle w:val="TOC3"/>
             <w:tabs>
               <w:tab w:val="right" w:leader="dot" w:pos="9061"/>
             </w:tabs>
@@ -1548,7 +1553,7 @@
         </w:p>
         <w:p>
           <w:pPr>
-            <w:pStyle w:val="Sumrio3"/>
+            <w:pStyle w:val="TOC3"/>
             <w:tabs>
               <w:tab w:val="right" w:leader="dot" w:pos="9061"/>
             </w:tabs>
@@ -1617,7 +1622,7 @@
         </w:p>
         <w:p>
           <w:pPr>
-            <w:pStyle w:val="Sumrio2"/>
+            <w:pStyle w:val="TOC2"/>
             <w:tabs>
               <w:tab w:val="right" w:leader="dot" w:pos="9061"/>
             </w:tabs>
@@ -1686,7 +1691,7 @@
         </w:p>
         <w:p>
           <w:pPr>
-            <w:pStyle w:val="Sumrio1"/>
+            <w:pStyle w:val="TOC1"/>
             <w:tabs>
               <w:tab w:val="right" w:leader="dot" w:pos="9061"/>
             </w:tabs>
@@ -1755,7 +1760,7 @@
         </w:p>
         <w:p>
           <w:pPr>
-            <w:pStyle w:val="Sumrio2"/>
+            <w:pStyle w:val="TOC2"/>
             <w:tabs>
               <w:tab w:val="right" w:leader="dot" w:pos="9061"/>
             </w:tabs>
@@ -1824,7 +1829,7 @@
         </w:p>
         <w:p>
           <w:pPr>
-            <w:pStyle w:val="Sumrio2"/>
+            <w:pStyle w:val="TOC2"/>
             <w:tabs>
               <w:tab w:val="right" w:leader="dot" w:pos="9061"/>
             </w:tabs>
@@ -1893,7 +1898,7 @@
         </w:p>
         <w:p>
           <w:pPr>
-            <w:pStyle w:val="Sumrio2"/>
+            <w:pStyle w:val="TOC2"/>
             <w:tabs>
               <w:tab w:val="right" w:leader="dot" w:pos="9061"/>
             </w:tabs>
@@ -1962,7 +1967,7 @@
         </w:p>
         <w:p>
           <w:pPr>
-            <w:pStyle w:val="Sumrio3"/>
+            <w:pStyle w:val="TOC3"/>
             <w:tabs>
               <w:tab w:val="right" w:leader="dot" w:pos="9061"/>
             </w:tabs>
@@ -2031,7 +2036,7 @@
         </w:p>
         <w:p>
           <w:pPr>
-            <w:pStyle w:val="Sumrio3"/>
+            <w:pStyle w:val="TOC3"/>
             <w:tabs>
               <w:tab w:val="right" w:leader="dot" w:pos="9061"/>
             </w:tabs>
@@ -2100,7 +2105,7 @@
         </w:p>
         <w:p>
           <w:pPr>
-            <w:pStyle w:val="Sumrio2"/>
+            <w:pStyle w:val="TOC2"/>
             <w:tabs>
               <w:tab w:val="right" w:leader="dot" w:pos="9061"/>
             </w:tabs>
@@ -2169,7 +2174,7 @@
         </w:p>
         <w:p>
           <w:pPr>
-            <w:pStyle w:val="Sumrio3"/>
+            <w:pStyle w:val="TOC3"/>
             <w:tabs>
               <w:tab w:val="right" w:leader="dot" w:pos="9061"/>
             </w:tabs>
@@ -2238,7 +2243,7 @@
         </w:p>
         <w:p>
           <w:pPr>
-            <w:pStyle w:val="Sumrio3"/>
+            <w:pStyle w:val="TOC3"/>
             <w:tabs>
               <w:tab w:val="right" w:leader="dot" w:pos="9061"/>
             </w:tabs>
@@ -2307,7 +2312,7 @@
         </w:p>
         <w:p>
           <w:pPr>
-            <w:pStyle w:val="Sumrio2"/>
+            <w:pStyle w:val="TOC2"/>
             <w:tabs>
               <w:tab w:val="right" w:leader="dot" w:pos="9061"/>
             </w:tabs>
@@ -2376,7 +2381,7 @@
         </w:p>
         <w:p>
           <w:pPr>
-            <w:pStyle w:val="Sumrio2"/>
+            <w:pStyle w:val="TOC2"/>
             <w:tabs>
               <w:tab w:val="right" w:leader="dot" w:pos="9061"/>
             </w:tabs>
@@ -2445,7 +2450,7 @@
         </w:p>
         <w:p>
           <w:pPr>
-            <w:pStyle w:val="Sumrio1"/>
+            <w:pStyle w:val="TOC1"/>
             <w:tabs>
               <w:tab w:val="right" w:leader="dot" w:pos="9061"/>
             </w:tabs>
@@ -2530,7 +2535,7 @@
     </w:sdt>
     <w:p>
       <w:pPr>
-        <w:pStyle w:val="Ttulo1"/>
+        <w:pStyle w:val="Heading1"/>
       </w:pPr>
       <w:r>
         <w:br w:type="page"/>
@@ -2666,7 +2671,7 @@
     </w:p>
     <w:p>
       <w:pPr>
-        <w:pStyle w:val="Ttulo1"/>
+        <w:pStyle w:val="Heading1"/>
       </w:pPr>
       <w:bookmarkStart w:id="1" w:name="_Ref516343672"/>
       <w:bookmarkStart w:id="2" w:name="_Ref516343679"/>
@@ -2741,6 +2746,7 @@
           <w:id w:val="-2089989455"/>
           <w:citation/>
         </w:sdtPr>
+        <w:sdtEndPr/>
         <w:sdtContent>
           <w:r>
             <w:fldChar w:fldCharType="begin"/>
@@ -2851,7 +2857,7 @@
     </w:p>
     <w:p>
       <w:pPr>
-        <w:pStyle w:val="PargrafodaLista"/>
+        <w:pStyle w:val="ListParagraph"/>
         <w:numPr>
           <w:ilvl w:val="0"/>
           <w:numId w:val="2"/>
@@ -2876,7 +2882,7 @@
     </w:p>
     <w:p>
       <w:pPr>
-        <w:pStyle w:val="PargrafodaLista"/>
+        <w:pStyle w:val="ListParagraph"/>
         <w:numPr>
           <w:ilvl w:val="0"/>
           <w:numId w:val="2"/>
@@ -2901,7 +2907,7 @@
     </w:p>
     <w:p>
       <w:pPr>
-        <w:pStyle w:val="PargrafodaLista"/>
+        <w:pStyle w:val="ListParagraph"/>
         <w:numPr>
           <w:ilvl w:val="0"/>
           <w:numId w:val="2"/>
@@ -2926,7 +2932,7 @@
     </w:p>
     <w:p>
       <w:pPr>
-        <w:pStyle w:val="PargrafodaLista"/>
+        <w:pStyle w:val="ListParagraph"/>
         <w:numPr>
           <w:ilvl w:val="0"/>
           <w:numId w:val="2"/>
@@ -2951,7 +2957,7 @@
     </w:p>
     <w:p>
       <w:pPr>
-        <w:pStyle w:val="PargrafodaLista"/>
+        <w:pStyle w:val="ListParagraph"/>
         <w:numPr>
           <w:ilvl w:val="0"/>
           <w:numId w:val="2"/>
@@ -2976,7 +2982,7 @@
     </w:p>
     <w:p>
       <w:pPr>
-        <w:pStyle w:val="PargrafodaLista"/>
+        <w:pStyle w:val="ListParagraph"/>
         <w:numPr>
           <w:ilvl w:val="0"/>
           <w:numId w:val="2"/>
@@ -2994,7 +3000,7 @@
     </w:p>
     <w:p>
       <w:pPr>
-        <w:pStyle w:val="PargrafodaLista"/>
+        <w:pStyle w:val="ListParagraph"/>
         <w:numPr>
           <w:ilvl w:val="0"/>
           <w:numId w:val="2"/>
@@ -3059,27 +3065,40 @@
     </w:p>
     <w:p>
       <w:pPr>
-        <w:pStyle w:val="Legenda"/>
+        <w:pStyle w:val="Caption"/>
         <w:jc w:val="center"/>
       </w:pPr>
       <w:r>
         <w:t xml:space="preserve">Tabela </w:t>
       </w:r>
-      <w:fldSimple w:instr=" SEQ Tabela \* ARABIC ">
-        <w:r>
-          <w:rPr>
-            <w:noProof/>
-          </w:rPr>
-          <w:t>1</w:t>
-        </w:r>
-      </w:fldSimple>
+      <w:r>
+        <w:fldChar w:fldCharType="begin"/>
+      </w:r>
+      <w:r>
+        <w:instrText xml:space="preserve"> SEQ Tabela \* ARABIC </w:instrText>
+      </w:r>
+      <w:r>
+        <w:fldChar w:fldCharType="separate"/>
+      </w:r>
+      <w:r>
+        <w:rPr>
+          <w:noProof/>
+        </w:rPr>
+        <w:t>1</w:t>
+      </w:r>
+      <w:r>
+        <w:rPr>
+          <w:noProof/>
+        </w:rPr>
+        <w:fldChar w:fldCharType="end"/>
+      </w:r>
       <w:r>
         <w:t xml:space="preserve"> - Atributos das amostras do conjunto de dados e agrupamento nas visões apresentadas</w:t>
       </w:r>
     </w:p>
     <w:tbl>
       <w:tblPr>
-        <w:tblStyle w:val="Tabelacomgrade"/>
+        <w:tblStyle w:val="TableGrid"/>
         <w:tblW w:w="0" w:type="auto"/>
         <w:jc w:val="center"/>
         <w:tblLook w:val="04A0" w:firstRow="1" w:lastRow="0" w:firstColumn="1" w:lastColumn="0" w:noHBand="0" w:noVBand="1"/>
@@ -4748,7 +4767,7 @@
     </w:p>
     <w:p>
       <w:pPr>
-        <w:pStyle w:val="PargrafodaLista"/>
+        <w:pStyle w:val="ListParagraph"/>
         <w:numPr>
           <w:ilvl w:val="0"/>
           <w:numId w:val="3"/>
@@ -4772,7 +4791,7 @@
     </w:p>
     <w:p>
       <w:pPr>
-        <w:pStyle w:val="PargrafodaLista"/>
+        <w:pStyle w:val="ListParagraph"/>
         <w:numPr>
           <w:ilvl w:val="0"/>
           <w:numId w:val="3"/>
@@ -4802,7 +4821,7 @@
     </w:p>
     <w:p>
       <w:pPr>
-        <w:pStyle w:val="PargrafodaLista"/>
+        <w:pStyle w:val="ListParagraph"/>
         <w:numPr>
           <w:ilvl w:val="0"/>
           <w:numId w:val="3"/>
@@ -4826,7 +4845,7 @@
     </w:p>
     <w:p>
       <w:pPr>
-        <w:pStyle w:val="Ttulo2"/>
+        <w:pStyle w:val="Heading2"/>
       </w:pPr>
       <w:bookmarkStart w:id="5" w:name="_Toc516609855"/>
       <w:r>
@@ -4881,21 +4900,37 @@
     </w:p>
     <w:p>
       <w:pPr>
-        <w:pStyle w:val="Legenda"/>
+        <w:pStyle w:val="Caption"/>
         <w:keepNext/>
         <w:jc w:val="center"/>
       </w:pPr>
       <w:r>
         <w:t xml:space="preserve">Tabela </w:t>
       </w:r>
-      <w:fldSimple w:instr=" SEQ Tabela \* ARABIC ">
-        <w:r>
-          <w:rPr>
-            <w:noProof/>
-          </w:rPr>
-          <w:t>2</w:t>
-        </w:r>
-      </w:fldSimple>
+      <w:r>
+        <w:fldChar w:fldCharType="begin"/>
+      </w:r>
+      <w:r>
+        <w:instrText xml:space="preserve"> SEQ Tabela</w:instrText>
+      </w:r>
+      <w:r>
+        <w:instrText xml:space="preserve"> \* ARABIC </w:instrText>
+      </w:r>
+      <w:r>
+        <w:fldChar w:fldCharType="separate"/>
+      </w:r>
+      <w:r>
+        <w:rPr>
+          <w:noProof/>
+        </w:rPr>
+        <w:t>2</w:t>
+      </w:r>
+      <w:r>
+        <w:rPr>
+          <w:noProof/>
+        </w:rPr>
+        <w:fldChar w:fldCharType="end"/>
+      </w:r>
       <w:r>
         <w:t xml:space="preserve"> - </w:t>
       </w:r>
@@ -6666,21 +6701,34 @@
     </w:p>
     <w:p>
       <w:pPr>
-        <w:pStyle w:val="Legenda"/>
+        <w:pStyle w:val="Caption"/>
         <w:keepNext/>
         <w:jc w:val="center"/>
       </w:pPr>
       <w:r>
         <w:t xml:space="preserve">Tabela </w:t>
       </w:r>
-      <w:fldSimple w:instr=" SEQ Tabela \* ARABIC ">
-        <w:r>
-          <w:rPr>
-            <w:noProof/>
-          </w:rPr>
-          <w:t>3</w:t>
-        </w:r>
-      </w:fldSimple>
+      <w:r>
+        <w:fldChar w:fldCharType="begin"/>
+      </w:r>
+      <w:r>
+        <w:instrText xml:space="preserve"> SEQ Tabela \* ARABIC </w:instrText>
+      </w:r>
+      <w:r>
+        <w:fldChar w:fldCharType="separate"/>
+      </w:r>
+      <w:r>
+        <w:rPr>
+          <w:noProof/>
+        </w:rPr>
+        <w:t>3</w:t>
+      </w:r>
+      <w:r>
+        <w:rPr>
+          <w:noProof/>
+        </w:rPr>
+        <w:fldChar w:fldCharType="end"/>
+      </w:r>
       <w:r>
         <w:t xml:space="preserve"> </w:t>
       </w:r>
@@ -8067,7 +8115,7 @@
     </w:tbl>
     <w:p>
       <w:pPr>
-        <w:pStyle w:val="Ttulo2"/>
+        <w:pStyle w:val="Heading2"/>
       </w:pPr>
       <w:bookmarkStart w:id="6" w:name="_Ref516393058"/>
       <w:bookmarkStart w:id="7" w:name="_Ref516395180"/>
@@ -8121,6 +8169,7 @@
           <w:id w:val="1775667426"/>
           <w:citation/>
         </w:sdtPr>
+        <w:sdtEndPr/>
         <w:sdtContent>
           <w:r>
             <w:rPr>
@@ -8341,7 +8390,7 @@
     </w:p>
     <w:p>
       <w:pPr>
-        <w:pStyle w:val="PargrafodaLista"/>
+        <w:pStyle w:val="ListParagraph"/>
         <w:numPr>
           <w:ilvl w:val="0"/>
           <w:numId w:val="4"/>
@@ -8431,7 +8480,7 @@
     </w:p>
     <w:p>
       <w:pPr>
-        <w:pStyle w:val="PargrafodaLista"/>
+        <w:pStyle w:val="ListParagraph"/>
         <w:numPr>
           <w:ilvl w:val="0"/>
           <w:numId w:val="4"/>
@@ -8484,47 +8533,7 @@
           <w:color w:val="000000"/>
           <w:lang w:eastAsia="pt-BR"/>
         </w:rPr>
-        <w:t>das amostras</w:t>
-      </w:r>
-      <w:r>
-        <w:rPr>
-          <w:rFonts w:ascii="Calibri" w:eastAsia="Times New Roman" w:hAnsi="Calibri" w:cs="Calibri"/>
-          <w:color w:val="000000"/>
-          <w:lang w:eastAsia="pt-BR"/>
-        </w:rPr>
-        <w:t xml:space="preserve"> (ou </w:t>
-      </w:r>
-      <w:r>
-        <w:rPr>
-          <w:rFonts w:ascii="Calibri" w:eastAsia="Times New Roman" w:hAnsi="Calibri" w:cs="Calibri"/>
-          <w:color w:val="000000"/>
-          <w:lang w:eastAsia="pt-BR"/>
-        </w:rPr>
-        <w:t xml:space="preserve">1.838 </w:t>
-      </w:r>
-      <w:r>
-        <w:rPr>
-          <w:rFonts w:ascii="Calibri" w:eastAsia="Times New Roman" w:hAnsi="Calibri" w:cs="Calibri"/>
-          <w:color w:val="000000"/>
-          <w:lang w:eastAsia="pt-BR"/>
-        </w:rPr>
-        <w:t xml:space="preserve">de </w:t>
-      </w:r>
-      <w:r>
-        <w:rPr>
-          <w:rFonts w:ascii="Calibri" w:eastAsia="Times New Roman" w:hAnsi="Calibri" w:cs="Calibri"/>
-          <w:color w:val="000000"/>
-          <w:lang w:eastAsia="pt-BR"/>
-        </w:rPr>
-        <w:t>um total de 2.100)</w:t>
-      </w:r>
-      <w:r>
-        <w:rPr>
-          <w:rFonts w:ascii="Calibri" w:eastAsia="Times New Roman" w:hAnsi="Calibri" w:cs="Calibri"/>
-          <w:color w:val="000000"/>
-          <w:lang w:eastAsia="pt-BR"/>
-        </w:rPr>
-        <w:t xml:space="preserve"> </w:t>
+        <w:t xml:space="preserve">das amostras (ou 1.838 de um total de 2.100) </w:t>
       </w:r>
       <w:r>
         <w:rPr>
@@ -8594,7 +8603,7 @@
     </w:p>
     <w:p>
       <w:pPr>
-        <w:pStyle w:val="PargrafodaLista"/>
+        <w:pStyle w:val="ListParagraph"/>
         <w:numPr>
           <w:ilvl w:val="0"/>
           <w:numId w:val="4"/>
@@ -8616,16 +8625,7 @@
         <w:t xml:space="preserve">propriedade acima, percebe-se que seu comportamento é equivalente. Observando a tabela completa de dados, identifica-se que 96% das amostras </w:t>
       </w:r>
       <w:r>
-        <w:t xml:space="preserve"> (</w:t>
-      </w:r>
-      <w:r>
-        <w:t xml:space="preserve">ou </w:t>
-      </w:r>
-      <w:r>
-        <w:t>2.020 de todas as 2.100 amostras)</w:t>
-      </w:r>
-      <w:r>
-        <w:t xml:space="preserve"> </w:t>
+        <w:t xml:space="preserve"> (ou 2.020 de todas as 2.100 amostras) </w:t>
       </w:r>
       <w:r>
         <w:t xml:space="preserve">possuem o valor dessa propriedade zerado; apenas 4% das demais possuem valores iguais </w:t>
@@ -8646,7 +8646,7 @@
     <w:p/>
     <w:p>
       <w:pPr>
-        <w:pStyle w:val="Legenda"/>
+        <w:pStyle w:val="Caption"/>
         <w:keepNext/>
         <w:jc w:val="center"/>
       </w:pPr>
@@ -8654,14 +8654,27 @@
       <w:r>
         <w:t xml:space="preserve">Tabela </w:t>
       </w:r>
-      <w:fldSimple w:instr=" SEQ Tabela \* ARABIC ">
-        <w:r>
-          <w:rPr>
-            <w:noProof/>
-          </w:rPr>
-          <w:t>4</w:t>
-        </w:r>
-      </w:fldSimple>
+      <w:r>
+        <w:fldChar w:fldCharType="begin"/>
+      </w:r>
+      <w:r>
+        <w:instrText xml:space="preserve"> SEQ Tabela \* ARABIC </w:instrText>
+      </w:r>
+      <w:r>
+        <w:fldChar w:fldCharType="separate"/>
+      </w:r>
+      <w:r>
+        <w:rPr>
+          <w:noProof/>
+        </w:rPr>
+        <w:t>4</w:t>
+      </w:r>
+      <w:r>
+        <w:rPr>
+          <w:noProof/>
+        </w:rPr>
+        <w:fldChar w:fldCharType="end"/>
+      </w:r>
       <w:bookmarkEnd w:id="9"/>
       <w:r>
         <w:t xml:space="preserve"> - </w:t>
@@ -8677,6 +8690,7 @@
           <w:id w:val="-322424241"/>
           <w:citation/>
         </w:sdtPr>
+        <w:sdtEndPr/>
         <w:sdtContent>
           <w:r>
             <w:fldChar w:fldCharType="begin"/>
@@ -16061,7 +16075,7 @@
     </w:p>
     <w:p>
       <w:pPr>
-        <w:pStyle w:val="Ttulo1"/>
+        <w:pStyle w:val="Heading1"/>
       </w:pPr>
       <w:bookmarkStart w:id="10" w:name="_Toc516609857"/>
       <w:r>
@@ -16169,6 +16183,7 @@
           <w:id w:val="326018532"/>
           <w:citation/>
         </w:sdtPr>
+        <w:sdtEndPr/>
         <w:sdtContent>
           <w:r>
             <w:fldChar w:fldCharType="begin"/>
@@ -16199,7 +16214,7 @@
     </w:p>
     <w:p>
       <w:pPr>
-        <w:pStyle w:val="Ttulo2"/>
+        <w:pStyle w:val="Heading2"/>
       </w:pPr>
       <w:bookmarkStart w:id="11" w:name="_Ref516406507"/>
       <w:bookmarkStart w:id="12" w:name="_Toc516609858"/>
@@ -16227,6 +16242,7 @@
           <w:id w:val="-1855638469"/>
           <w:citation/>
         </w:sdtPr>
+        <w:sdtEndPr/>
         <w:sdtContent>
           <w:r>
             <w:fldChar w:fldCharType="begin"/>
@@ -16416,7 +16432,7 @@
                     <pic:cNvPicPr/>
                   </pic:nvPicPr>
                   <pic:blipFill>
-                    <a:blip r:embed="rId10"/>
+                    <a:blip r:embed="rId15"/>
                     <a:stretch>
                       <a:fillRect/>
                     </a:stretch>
@@ -16484,7 +16500,7 @@
                     <pic:cNvPicPr/>
                   </pic:nvPicPr>
                   <pic:blipFill>
-                    <a:blip r:embed="rId11"/>
+                    <a:blip r:embed="rId16"/>
                     <a:stretch>
                       <a:fillRect/>
                     </a:stretch>
@@ -16534,7 +16550,7 @@
     </w:p>
     <w:p>
       <w:pPr>
-        <w:pStyle w:val="PargrafodaLista"/>
+        <w:pStyle w:val="ListParagraph"/>
         <w:numPr>
           <w:ilvl w:val="0"/>
           <w:numId w:val="9"/>
@@ -16612,7 +16628,7 @@
     </w:p>
     <w:p>
       <w:pPr>
-        <w:pStyle w:val="PargrafodaLista"/>
+        <w:pStyle w:val="ListParagraph"/>
         <w:jc w:val="center"/>
       </w:pPr>
       <w:r>
@@ -16635,7 +16651,7 @@
                     <pic:cNvPicPr/>
                   </pic:nvPicPr>
                   <pic:blipFill>
-                    <a:blip r:embed="rId12"/>
+                    <a:blip r:embed="rId17"/>
                     <a:stretch>
                       <a:fillRect/>
                     </a:stretch>
@@ -16661,13 +16677,13 @@
     </w:p>
     <w:p>
       <w:pPr>
-        <w:pStyle w:val="PargrafodaLista"/>
+        <w:pStyle w:val="ListParagraph"/>
         <w:jc w:val="center"/>
       </w:pPr>
     </w:p>
     <w:p>
       <w:pPr>
-        <w:pStyle w:val="PargrafodaLista"/>
+        <w:pStyle w:val="ListParagraph"/>
         <w:numPr>
           <w:ilvl w:val="0"/>
           <w:numId w:val="9"/>
@@ -16766,7 +16782,7 @@
     </w:p>
     <w:p>
       <w:pPr>
-        <w:pStyle w:val="PargrafodaLista"/>
+        <w:pStyle w:val="ListParagraph"/>
         <w:jc w:val="center"/>
       </w:pPr>
       <w:r>
@@ -16789,7 +16805,7 @@
                     <pic:cNvPicPr/>
                   </pic:nvPicPr>
                   <pic:blipFill rotWithShape="1">
-                    <a:blip r:embed="rId13"/>
+                    <a:blip r:embed="rId18"/>
                     <a:srcRect r="1949"/>
                     <a:stretch/>
                   </pic:blipFill>
@@ -16819,12 +16835,12 @@
     </w:p>
     <w:p>
       <w:pPr>
-        <w:pStyle w:val="PargrafodaLista"/>
+        <w:pStyle w:val="ListParagraph"/>
       </w:pPr>
     </w:p>
     <w:p>
       <w:pPr>
-        <w:pStyle w:val="PargrafodaLista"/>
+        <w:pStyle w:val="ListParagraph"/>
         <w:numPr>
           <w:ilvl w:val="0"/>
           <w:numId w:val="9"/>
@@ -16900,7 +16916,7 @@
     </w:p>
     <w:p>
       <w:pPr>
-        <w:pStyle w:val="Ttulo2"/>
+        <w:pStyle w:val="Heading2"/>
       </w:pPr>
       <w:bookmarkStart w:id="13" w:name="_Ref516447761"/>
       <w:bookmarkStart w:id="14" w:name="_Toc516609859"/>
@@ -17161,7 +17177,7 @@
     </w:p>
     <w:p>
       <w:pPr>
-        <w:pStyle w:val="Ttulo2"/>
+        <w:pStyle w:val="Heading2"/>
       </w:pPr>
       <w:bookmarkStart w:id="15" w:name="_Ref516451254"/>
       <w:bookmarkStart w:id="16" w:name="_Toc516609860"/>
@@ -17193,7 +17209,7 @@
     </w:p>
     <w:p>
       <w:pPr>
-        <w:pStyle w:val="Ttulo3"/>
+        <w:pStyle w:val="Heading3"/>
       </w:pPr>
       <w:bookmarkStart w:id="17" w:name="_Toc516609861"/>
       <w:r>
@@ -17229,7 +17245,7 @@
     </w:p>
     <w:p>
       <w:pPr>
-        <w:pStyle w:val="PargrafodaLista"/>
+        <w:pStyle w:val="ListParagraph"/>
         <w:numPr>
           <w:ilvl w:val="0"/>
           <w:numId w:val="10"/>
@@ -17280,7 +17296,7 @@
     </w:p>
     <w:p>
       <w:pPr>
-        <w:pStyle w:val="PargrafodaLista"/>
+        <w:pStyle w:val="ListParagraph"/>
         <w:numPr>
           <w:ilvl w:val="0"/>
           <w:numId w:val="10"/>
@@ -17325,7 +17341,7 @@
     </w:p>
     <w:p>
       <w:pPr>
-        <w:pStyle w:val="PargrafodaLista"/>
+        <w:pStyle w:val="ListParagraph"/>
         <w:numPr>
           <w:ilvl w:val="0"/>
           <w:numId w:val="10"/>
@@ -17410,7 +17426,7 @@
     </w:p>
     <w:p>
       <w:pPr>
-        <w:pStyle w:val="PargrafodaLista"/>
+        <w:pStyle w:val="ListParagraph"/>
         <w:jc w:val="center"/>
       </w:pPr>
       <w:r>
@@ -17433,7 +17449,7 @@
                     <pic:cNvPicPr/>
                   </pic:nvPicPr>
                   <pic:blipFill>
-                    <a:blip r:embed="rId14"/>
+                    <a:blip r:embed="rId19"/>
                     <a:stretch>
                       <a:fillRect/>
                     </a:stretch>
@@ -17526,6 +17542,7 @@
           <w:id w:val="1375039222"/>
           <w:citation/>
         </w:sdtPr>
+        <w:sdtEndPr/>
         <w:sdtContent>
           <w:r>
             <w:fldChar w:fldCharType="begin"/>
@@ -17573,7 +17590,7 @@
                     <pic:cNvPicPr/>
                   </pic:nvPicPr>
                   <pic:blipFill>
-                    <a:blip r:embed="rId15"/>
+                    <a:blip r:embed="rId20"/>
                     <a:stretch>
                       <a:fillRect/>
                     </a:stretch>
@@ -17644,7 +17661,7 @@
                     <pic:cNvPicPr/>
                   </pic:nvPicPr>
                   <pic:blipFill>
-                    <a:blip r:embed="rId16"/>
+                    <a:blip r:embed="rId21"/>
                     <a:stretch>
                       <a:fillRect/>
                     </a:stretch>
@@ -17674,7 +17691,7 @@
     </w:p>
     <w:p>
       <w:pPr>
-        <w:pStyle w:val="Ttulo3"/>
+        <w:pStyle w:val="Heading3"/>
       </w:pPr>
       <w:bookmarkStart w:id="18" w:name="_Toc516609862"/>
       <w:r>
@@ -17704,7 +17721,7 @@
     </w:p>
     <w:p>
       <w:pPr>
-        <w:pStyle w:val="PargrafodaLista"/>
+        <w:pStyle w:val="ListParagraph"/>
         <w:numPr>
           <w:ilvl w:val="0"/>
           <w:numId w:val="11"/>
@@ -17764,7 +17781,7 @@
     </w:p>
     <w:p>
       <w:pPr>
-        <w:pStyle w:val="PargrafodaLista"/>
+        <w:pStyle w:val="ListParagraph"/>
       </w:pPr>
       <w:r>
         <w:rPr>
@@ -17786,7 +17803,7 @@
                     <pic:cNvPicPr/>
                   </pic:nvPicPr>
                   <pic:blipFill>
-                    <a:blip r:embed="rId17"/>
+                    <a:blip r:embed="rId22"/>
                     <a:stretch>
                       <a:fillRect/>
                     </a:stretch>
@@ -17816,12 +17833,12 @@
     </w:p>
     <w:p>
       <w:pPr>
-        <w:pStyle w:val="PargrafodaLista"/>
+        <w:pStyle w:val="ListParagraph"/>
       </w:pPr>
     </w:p>
     <w:p>
       <w:pPr>
-        <w:pStyle w:val="PargrafodaLista"/>
+        <w:pStyle w:val="ListParagraph"/>
         <w:numPr>
           <w:ilvl w:val="0"/>
           <w:numId w:val="11"/>
@@ -17992,7 +18009,7 @@
     </w:p>
     <w:p>
       <w:pPr>
-        <w:pStyle w:val="PargrafodaLista"/>
+        <w:pStyle w:val="ListParagraph"/>
       </w:pPr>
       <w:r>
         <w:rPr>
@@ -18014,7 +18031,7 @@
                     <pic:cNvPicPr/>
                   </pic:nvPicPr>
                   <pic:blipFill>
-                    <a:blip r:embed="rId18"/>
+                    <a:blip r:embed="rId23"/>
                     <a:stretch>
                       <a:fillRect/>
                     </a:stretch>
@@ -18044,12 +18061,12 @@
     </w:p>
     <w:p>
       <w:pPr>
-        <w:pStyle w:val="PargrafodaLista"/>
+        <w:pStyle w:val="ListParagraph"/>
       </w:pPr>
     </w:p>
     <w:p>
       <w:pPr>
-        <w:pStyle w:val="PargrafodaLista"/>
+        <w:pStyle w:val="ListParagraph"/>
         <w:numPr>
           <w:ilvl w:val="0"/>
           <w:numId w:val="11"/>
@@ -18137,7 +18154,7 @@
     </w:p>
     <w:p>
       <w:pPr>
-        <w:pStyle w:val="PargrafodaLista"/>
+        <w:pStyle w:val="ListParagraph"/>
         <w:rPr>
           <w:i/>
         </w:rPr>
@@ -18162,7 +18179,7 @@
                     <pic:cNvPicPr/>
                   </pic:nvPicPr>
                   <pic:blipFill>
-                    <a:blip r:embed="rId19"/>
+                    <a:blip r:embed="rId24"/>
                     <a:stretch>
                       <a:fillRect/>
                     </a:stretch>
@@ -18223,7 +18240,7 @@
                     <pic:cNvPicPr/>
                   </pic:nvPicPr>
                   <pic:blipFill>
-                    <a:blip r:embed="rId20"/>
+                    <a:blip r:embed="rId25"/>
                     <a:stretch>
                       <a:fillRect/>
                     </a:stretch>
@@ -18253,7 +18270,7 @@
     </w:p>
     <w:p>
       <w:pPr>
-        <w:pStyle w:val="Ttulo3"/>
+        <w:pStyle w:val="Heading3"/>
       </w:pPr>
       <w:bookmarkStart w:id="19" w:name="_Toc516609863"/>
       <w:r>
@@ -18390,7 +18407,7 @@
                     <pic:cNvPicPr/>
                   </pic:nvPicPr>
                   <pic:blipFill>
-                    <a:blip r:embed="rId21"/>
+                    <a:blip r:embed="rId26"/>
                     <a:stretch>
                       <a:fillRect/>
                     </a:stretch>
@@ -18558,7 +18575,7 @@
     </w:p>
     <w:p>
       <w:pPr>
-        <w:pStyle w:val="Ttulo3"/>
+        <w:pStyle w:val="Heading3"/>
       </w:pPr>
       <w:bookmarkStart w:id="20" w:name="_Toc516609864"/>
       <w:r>
@@ -18632,7 +18649,7 @@
     </w:p>
     <w:p>
       <w:pPr>
-        <w:pStyle w:val="PargrafodaLista"/>
+        <w:pStyle w:val="ListParagraph"/>
         <w:numPr>
           <w:ilvl w:val="0"/>
           <w:numId w:val="13"/>
@@ -18668,7 +18685,7 @@
     </w:p>
     <w:p>
       <w:pPr>
-        <w:pStyle w:val="PargrafodaLista"/>
+        <w:pStyle w:val="ListParagraph"/>
         <w:numPr>
           <w:ilvl w:val="0"/>
           <w:numId w:val="13"/>
@@ -18768,7 +18785,7 @@
     </w:p>
     <w:p>
       <w:pPr>
-        <w:pStyle w:val="Ttulo3"/>
+        <w:pStyle w:val="Heading3"/>
       </w:pPr>
       <w:bookmarkStart w:id="21" w:name="_Toc516609865"/>
       <w:r>
@@ -18782,7 +18799,7 @@
       </w:r>
       <w:r>
         <w:rPr>
-          <w:rStyle w:val="Refdenotaderodap"/>
+          <w:rStyle w:val="FootnoteReference"/>
         </w:rPr>
         <w:footnoteReference w:id="1"/>
       </w:r>
@@ -18792,7 +18809,7 @@
     </w:p>
     <w:p>
       <w:pPr>
-        <w:pStyle w:val="Ttulo2"/>
+        <w:pStyle w:val="Heading2"/>
       </w:pPr>
       <w:bookmarkStart w:id="22" w:name="_Ref516440546"/>
       <w:bookmarkStart w:id="23" w:name="_Toc516609866"/>
@@ -18918,7 +18935,7 @@
     </w:p>
     <w:p>
       <w:pPr>
-        <w:pStyle w:val="PargrafodaLista"/>
+        <w:pStyle w:val="ListParagraph"/>
         <w:numPr>
           <w:ilvl w:val="0"/>
           <w:numId w:val="14"/>
@@ -18930,7 +18947,7 @@
     </w:p>
     <w:p>
       <w:pPr>
-        <w:pStyle w:val="PargrafodaLista"/>
+        <w:pStyle w:val="ListParagraph"/>
         <w:numPr>
           <w:ilvl w:val="0"/>
           <w:numId w:val="14"/>
@@ -18948,7 +18965,7 @@
     </w:p>
     <w:p>
       <w:pPr>
-        <w:pStyle w:val="PargrafodaLista"/>
+        <w:pStyle w:val="ListParagraph"/>
         <w:numPr>
           <w:ilvl w:val="0"/>
           <w:numId w:val="14"/>
@@ -18960,7 +18977,7 @@
     </w:p>
     <w:p>
       <w:pPr>
-        <w:pStyle w:val="PargrafodaLista"/>
+        <w:pStyle w:val="ListParagraph"/>
         <w:numPr>
           <w:ilvl w:val="0"/>
           <w:numId w:val="14"/>
@@ -18972,7 +18989,7 @@
     </w:p>
     <w:p>
       <w:pPr>
-        <w:pStyle w:val="PargrafodaLista"/>
+        <w:pStyle w:val="ListParagraph"/>
         <w:numPr>
           <w:ilvl w:val="0"/>
           <w:numId w:val="14"/>
@@ -18984,7 +19001,7 @@
     </w:p>
     <w:p>
       <w:pPr>
-        <w:pStyle w:val="Ttulo3"/>
+        <w:pStyle w:val="Heading3"/>
       </w:pPr>
       <w:bookmarkStart w:id="24" w:name="_Ref516441081"/>
       <w:bookmarkStart w:id="25" w:name="_Toc516609867"/>
@@ -19104,6 +19121,7 @@
           <w:id w:val="-2128459157"/>
           <w:citation/>
         </w:sdtPr>
+        <w:sdtEndPr/>
         <w:sdtContent>
           <w:r>
             <w:fldChar w:fldCharType="begin"/>
@@ -19154,6 +19172,7 @@
           <w:id w:val="1687563412"/>
           <w:citation/>
         </w:sdtPr>
+        <w:sdtEndPr/>
         <w:sdtContent>
           <w:r>
             <w:fldChar w:fldCharType="begin"/>
@@ -19278,7 +19297,7 @@
                     <pic:cNvPicPr/>
                   </pic:nvPicPr>
                   <pic:blipFill>
-                    <a:blip r:embed="rId22"/>
+                    <a:blip r:embed="rId27"/>
                     <a:stretch>
                       <a:fillRect/>
                     </a:stretch>
@@ -19308,7 +19327,7 @@
     </w:p>
     <w:p>
       <w:pPr>
-        <w:pStyle w:val="Ttulo3"/>
+        <w:pStyle w:val="Heading3"/>
       </w:pPr>
       <w:bookmarkStart w:id="26" w:name="_Toc516609868"/>
       <w:r>
@@ -19412,7 +19431,7 @@
     </w:p>
     <w:p>
       <w:pPr>
-        <w:pStyle w:val="Ttulo4"/>
+        <w:pStyle w:val="Heading4"/>
       </w:pPr>
       <w:r>
         <w:t>Dados normalizados</w:t>
@@ -19420,10 +19439,7 @@
     </w:p>
     <w:p>
       <w:r>
-        <w:t>Nesta seção serão analisados os resultados oriundos da utilização dos dados após um processo de normalização</w:t>
-      </w:r>
-      <w:r>
-        <w:t xml:space="preserve"> conforme seção </w:t>
+        <w:t xml:space="preserve">Nesta seção serão analisados os resultados oriundos da utilização dos dados após um processo de normalização conforme seção </w:t>
       </w:r>
       <w:r>
         <w:fldChar w:fldCharType="begin"/>
@@ -19441,10 +19457,7 @@
         <w:fldChar w:fldCharType="end"/>
       </w:r>
       <w:r>
-        <w:t xml:space="preserve">. </w:t>
-      </w:r>
-      <w:r>
-        <w:t xml:space="preserve">A </w:t>
+        <w:t xml:space="preserve">. A </w:t>
       </w:r>
       <w:r>
         <w:fldChar w:fldCharType="begin"/>
@@ -19468,143 +19481,50 @@
         <w:fldChar w:fldCharType="end"/>
       </w:r>
       <w:r>
-        <w:t xml:space="preserve"> relaciona os melhores resultados </w:t>
-      </w:r>
-      <w:r>
-        <w:t>selecionados segundo</w:t>
-      </w:r>
-      <w:r>
-        <w:t xml:space="preserve"> a função objetivo do KCM-K-GH</w:t>
-      </w:r>
-      <w:r>
-        <w:t xml:space="preserve">, </w:t>
-      </w:r>
-      <w:r>
-        <w:t>como solicitado no</w:t>
-      </w:r>
-      <w:r>
-        <w:t xml:space="preserve"> enunciado da questão,</w:t>
-      </w:r>
-      <w:r>
-        <w:t xml:space="preserve"> para a execução com dados normalizados</w:t>
-      </w:r>
-      <w:r>
-        <w:t xml:space="preserve">. </w:t>
-      </w:r>
-      <w:r>
-        <w:t xml:space="preserve">A partir dela pode-se perceber que a visão </w:t>
-      </w:r>
-      <w:r>
-        <w:t>“</w:t>
+        <w:t xml:space="preserve"> relaciona os melhores resultados selecionados segundo a minimização da função objetivo do KCM-K-GH, como solicitado no enunciado da questão, para a execução com dados normalizados. A partir dela pode-se perceber que a visão “</w:t>
       </w:r>
       <w:r>
         <w:rPr>
           <w:i/>
         </w:rPr>
-        <w:t>Complete view</w:t>
+        <w:t>RGB view”</w:t>
+      </w:r>
+      <w:r>
+        <w:t xml:space="preserve"> obteve o melhor resultado pelo Índice de Rand Corrigido (ou ARI</w:t>
       </w:r>
       <w:r>
         <w:rPr>
-          <w:i/>
-        </w:rPr>
-        <w:t>”</w:t>
-      </w:r>
-      <w:r>
-        <w:t xml:space="preserve"> obteve </w:t>
-      </w:r>
-      <w:r>
-        <w:t xml:space="preserve">o melhor resultado </w:t>
-      </w:r>
-      <w:r>
-        <w:t>pelo Índice de Rand Corrigido</w:t>
-      </w:r>
-      <w:r>
-        <w:t xml:space="preserve"> </w:t>
-      </w:r>
-      <w:r>
-        <w:t>(ou ARI</w:t>
-      </w:r>
-      <w:r>
-        <w:rPr>
-          <w:rStyle w:val="Refdenotaderodap"/>
+          <w:rStyle w:val="FootnoteReference"/>
           <w:rFonts w:ascii="Calibri" w:hAnsi="Calibri" w:cs="Calibri"/>
           <w:color w:val="000000"/>
         </w:rPr>
         <w:footnoteReference w:id="2"/>
       </w:r>
       <w:r>
-        <w:t xml:space="preserve">) </w:t>
-      </w:r>
-      <w:r>
-        <w:t>em comparação com as demais</w:t>
-      </w:r>
-      <w:r>
-        <w:t xml:space="preserve"> visões</w:t>
-      </w:r>
-      <w:r>
-        <w:t>.</w:t>
-      </w:r>
-      <w:r>
-        <w:t xml:space="preserve"> </w:t>
-      </w:r>
-      <w:r>
-        <w:t xml:space="preserve">Isso provavelmente está relacionado ao fato dessa visão </w:t>
-      </w:r>
-      <w:r>
-        <w:t xml:space="preserve">considerar </w:t>
-      </w:r>
-      <w:r>
-        <w:t xml:space="preserve">todas </w:t>
-      </w:r>
-      <w:r>
-        <w:t xml:space="preserve">as </w:t>
-      </w:r>
-      <w:r>
-        <w:t>propriedades</w:t>
-      </w:r>
-      <w:r>
-        <w:t xml:space="preserve"> das amostras do conjunto de dados, o que faz com que haja mais informação acerca dos elementos sendo agrupados favorecendo a comparação entre eles</w:t>
-      </w:r>
-      <w:r>
-        <w:t xml:space="preserve">. </w:t>
-      </w:r>
-      <w:r>
-        <w:t xml:space="preserve">O ARI </w:t>
-      </w:r>
-      <w:r>
-        <w:t>obtido para esta visão foi de aproximadamente 0,43</w:t>
-      </w:r>
-      <w:r>
-        <w:t>. Este resultado, apesar de ser o melhor perante as demais visões, ainda denota uma similaridade menor que 50% com o agrupamento original dos dados.</w:t>
-      </w:r>
-      <w:r>
-        <w:t xml:space="preserve"> </w:t>
+        <w:t xml:space="preserve">) em comparação com as demais. Isso provavelmente está relacionado ao fato dessa visão considerar as propriedades mais significativas das amostras do conjunto de dados, o que faz com que seja favorecida a comparação entre elas, dado a maior facilidade de comparação. O ARI obtido para esta visão foi de aproximadamente 0,42. Este resultado, apesar de ser o melhor perante as demais visões, ainda denota uma similaridade menor que 50% com o agrupamento original dos dados. </w:t>
       </w:r>
     </w:p>
     <w:p>
       <w:r>
-        <w:t xml:space="preserve">Em segundo lugar está localizada a visão </w:t>
+        <w:t xml:space="preserve">Em segundo lugar, com uma diferença pequena, está a visão </w:t>
       </w:r>
       <w:r>
         <w:rPr>
           <w:i/>
         </w:rPr>
-        <w:t>“RGB view”</w:t>
-      </w:r>
-      <w:r>
-        <w:t>, com um valor de ARI de aproximadamente 0,42</w:t>
-      </w:r>
-      <w:r>
-        <w:t xml:space="preserve">, muito próximo do primeiro colocado. Há uma diferença significativa entre o segundo e o terceiro colocado e, a justificativa para isso, é de que certamente o conjunto de propriedades consideradas para a </w:t>
+        <w:t>“Complete view”</w:t>
+      </w:r>
+      <w:r>
+        <w:t xml:space="preserve"> com um valor de ARI de aproximadamente 0,43. Há uma diferença significativa do segundo e para o terceiro colocado e, a justificativa para isso, é de que a </w:t>
       </w:r>
       <w:r>
         <w:rPr>
           <w:i/>
         </w:rPr>
-        <w:t>“RGB view”</w:t>
-      </w:r>
-      <w:r>
-        <w:t xml:space="preserve"> é capaz de fornecer melhores informações acerca das amostras do que aquele considerado para a visão </w:t>
+        <w:t>“Complete view”</w:t>
+      </w:r>
+      <w:r>
+        <w:t xml:space="preserve"> considera todos os atributos da amostra (inclusive aqueles utilizados pela </w:t>
       </w:r>
       <w:r>
         <w:rPr>
@@ -19613,21 +19533,21 @@
         <w:t>“Shape view”</w:t>
       </w:r>
       <w:r>
-        <w:t xml:space="preserve">. Propriedades pobres de informações sobre as amostras </w:t>
-      </w:r>
-      <w:r>
-        <w:t>podem influenciar negativamente o desempenho do</w:t>
-      </w:r>
-      <w:r>
-        <w:t xml:space="preserve"> algoritmo</w:t>
-      </w:r>
-      <w:r>
-        <w:t>.</w:t>
+        <w:t xml:space="preserve">) e isso desempenha um papel bastante favorável para o segundo colocado. Em contrapartida, aqueles atributos considerados para a visão </w:t>
+      </w:r>
+      <w:r>
+        <w:rPr>
+          <w:i/>
+        </w:rPr>
+        <w:t>“Shape view”</w:t>
+      </w:r>
+      <w:r>
+        <w:t xml:space="preserve"> são poucos e ainda foram reduzidos após desconsiderados aqueles que eram constantes ou nulos. </w:t>
       </w:r>
     </w:p>
     <w:p>
       <w:pPr>
-        <w:pStyle w:val="Legenda"/>
+        <w:pStyle w:val="Caption"/>
         <w:keepNext/>
         <w:jc w:val="center"/>
       </w:pPr>
@@ -19635,26 +19555,30 @@
       <w:r>
         <w:t xml:space="preserve">Tabela </w:t>
       </w:r>
-      <w:fldSimple w:instr=" SEQ Tabela \* ARABIC ">
-        <w:r>
-          <w:rPr>
-            <w:noProof/>
-          </w:rPr>
-          <w:t>5</w:t>
-        </w:r>
-      </w:fldSimple>
+      <w:r>
+        <w:fldChar w:fldCharType="begin"/>
+      </w:r>
+      <w:r>
+        <w:instrText xml:space="preserve"> SEQ Tabela \* ARABIC </w:instrText>
+      </w:r>
+      <w:r>
+        <w:fldChar w:fldCharType="separate"/>
+      </w:r>
+      <w:r>
+        <w:rPr>
+          <w:noProof/>
+        </w:rPr>
+        <w:t>5</w:t>
+      </w:r>
+      <w:r>
+        <w:rPr>
+          <w:noProof/>
+        </w:rPr>
+        <w:fldChar w:fldCharType="end"/>
+      </w:r>
       <w:bookmarkEnd w:id="27"/>
       <w:r>
-        <w:t xml:space="preserve"> - Melhores resultados </w:t>
-      </w:r>
-      <w:r>
-        <w:t>segundo</w:t>
-      </w:r>
-      <w:r>
-        <w:t xml:space="preserve"> a função objetivo do KCM-K-GH, </w:t>
-      </w:r>
-      <w:r>
-        <w:t>com dados</w:t>
+        <w:t xml:space="preserve"> - Melhores resultados segundo a minimização da função objetivo do KCM-K-GH, com dados</w:t>
       </w:r>
       <w:r>
         <w:t xml:space="preserve"> </w:t>
@@ -20350,7 +20274,6 @@
               <w:jc w:val="left"/>
               <w:rPr>
                 <w:rFonts w:ascii="Calibri" w:hAnsi="Calibri" w:cs="Calibri"/>
-                <w:b/>
                 <w:color w:val="000000"/>
                 <w:sz w:val="18"/>
                 <w:szCs w:val="18"/>
@@ -20359,7 +20282,6 @@
             <w:r>
               <w:rPr>
                 <w:rFonts w:ascii="Calibri" w:hAnsi="Calibri" w:cs="Calibri"/>
-                <w:b/>
                 <w:color w:val="000000"/>
                 <w:sz w:val="18"/>
                 <w:szCs w:val="18"/>
@@ -20389,7 +20311,6 @@
               <w:jc w:val="right"/>
               <w:rPr>
                 <w:rFonts w:ascii="Calibri" w:hAnsi="Calibri" w:cs="Calibri"/>
-                <w:b/>
                 <w:color w:val="000000"/>
                 <w:sz w:val="18"/>
                 <w:szCs w:val="18"/>
@@ -20398,7 +20319,6 @@
             <w:r>
               <w:rPr>
                 <w:rFonts w:ascii="Calibri" w:hAnsi="Calibri" w:cs="Calibri"/>
-                <w:b/>
                 <w:color w:val="000000"/>
                 <w:sz w:val="18"/>
                 <w:szCs w:val="18"/>
@@ -20428,7 +20348,6 @@
               <w:jc w:val="right"/>
               <w:rPr>
                 <w:rFonts w:ascii="Calibri" w:hAnsi="Calibri" w:cs="Calibri"/>
-                <w:b/>
                 <w:color w:val="000000"/>
                 <w:sz w:val="18"/>
                 <w:szCs w:val="18"/>
@@ -20437,7 +20356,6 @@
             <w:r>
               <w:rPr>
                 <w:rFonts w:ascii="Calibri" w:hAnsi="Calibri" w:cs="Calibri"/>
-                <w:b/>
                 <w:color w:val="000000"/>
                 <w:sz w:val="18"/>
                 <w:szCs w:val="18"/>
@@ -20467,7 +20385,6 @@
               <w:jc w:val="center"/>
               <w:rPr>
                 <w:rFonts w:ascii="Calibri" w:hAnsi="Calibri" w:cs="Calibri"/>
-                <w:b/>
                 <w:color w:val="000000"/>
                 <w:sz w:val="18"/>
                 <w:szCs w:val="18"/>
@@ -20476,7 +20393,6 @@
             <w:r>
               <w:rPr>
                 <w:rFonts w:ascii="Calibri" w:hAnsi="Calibri" w:cs="Calibri"/>
-                <w:b/>
                 <w:color w:val="000000"/>
                 <w:sz w:val="18"/>
                 <w:szCs w:val="18"/>
@@ -20506,7 +20422,6 @@
               <w:jc w:val="right"/>
               <w:rPr>
                 <w:rFonts w:ascii="Calibri" w:hAnsi="Calibri" w:cs="Calibri"/>
-                <w:b/>
                 <w:color w:val="000000"/>
                 <w:sz w:val="18"/>
                 <w:szCs w:val="18"/>
@@ -20515,7 +20430,6 @@
             <w:r>
               <w:rPr>
                 <w:rFonts w:ascii="Calibri" w:hAnsi="Calibri" w:cs="Calibri"/>
-                <w:b/>
                 <w:color w:val="000000"/>
                 <w:sz w:val="18"/>
                 <w:szCs w:val="18"/>
@@ -20544,7 +20458,6 @@
               <w:jc w:val="center"/>
               <w:rPr>
                 <w:rFonts w:ascii="Calibri" w:hAnsi="Calibri" w:cs="Calibri"/>
-                <w:b/>
                 <w:color w:val="000000"/>
                 <w:sz w:val="18"/>
                 <w:szCs w:val="18"/>
@@ -20553,7 +20466,6 @@
             <w:r>
               <w:rPr>
                 <w:rFonts w:ascii="Calibri" w:hAnsi="Calibri" w:cs="Calibri"/>
-                <w:b/>
                 <w:color w:val="000000"/>
                 <w:sz w:val="18"/>
                 <w:szCs w:val="18"/>
@@ -20582,7 +20494,6 @@
               <w:jc w:val="center"/>
               <w:rPr>
                 <w:rFonts w:ascii="Calibri" w:hAnsi="Calibri" w:cs="Calibri"/>
-                <w:b/>
                 <w:color w:val="000000"/>
                 <w:sz w:val="18"/>
                 <w:szCs w:val="18"/>
@@ -20591,7 +20502,6 @@
             <w:r>
               <w:rPr>
                 <w:rFonts w:ascii="Calibri" w:hAnsi="Calibri" w:cs="Calibri"/>
-                <w:b/>
                 <w:color w:val="000000"/>
                 <w:sz w:val="18"/>
                 <w:szCs w:val="18"/>
@@ -20620,7 +20530,6 @@
               <w:jc w:val="center"/>
               <w:rPr>
                 <w:rFonts w:ascii="Calibri" w:hAnsi="Calibri" w:cs="Calibri"/>
-                <w:b/>
                 <w:color w:val="000000"/>
                 <w:sz w:val="18"/>
                 <w:szCs w:val="18"/>
@@ -20629,7 +20538,6 @@
             <w:r>
               <w:rPr>
                 <w:rFonts w:ascii="Calibri" w:hAnsi="Calibri" w:cs="Calibri"/>
-                <w:b/>
                 <w:color w:val="000000"/>
                 <w:sz w:val="18"/>
                 <w:szCs w:val="18"/>
@@ -20658,7 +20566,6 @@
               <w:jc w:val="center"/>
               <w:rPr>
                 <w:rFonts w:ascii="Calibri" w:hAnsi="Calibri" w:cs="Calibri"/>
-                <w:b/>
                 <w:color w:val="000000"/>
                 <w:sz w:val="18"/>
                 <w:szCs w:val="18"/>
@@ -20667,7 +20574,6 @@
             <w:r>
               <w:rPr>
                 <w:rFonts w:ascii="Calibri" w:hAnsi="Calibri" w:cs="Calibri"/>
-                <w:b/>
                 <w:color w:val="000000"/>
                 <w:sz w:val="18"/>
                 <w:szCs w:val="18"/>
@@ -20696,7 +20602,6 @@
               <w:jc w:val="center"/>
               <w:rPr>
                 <w:rFonts w:ascii="Calibri" w:hAnsi="Calibri" w:cs="Calibri"/>
-                <w:b/>
                 <w:color w:val="000000"/>
                 <w:sz w:val="18"/>
                 <w:szCs w:val="18"/>
@@ -20705,7 +20610,6 @@
             <w:r>
               <w:rPr>
                 <w:rFonts w:ascii="Calibri" w:hAnsi="Calibri" w:cs="Calibri"/>
-                <w:b/>
                 <w:color w:val="000000"/>
                 <w:sz w:val="18"/>
                 <w:szCs w:val="18"/>
@@ -20734,7 +20638,6 @@
               <w:jc w:val="center"/>
               <w:rPr>
                 <w:rFonts w:ascii="Calibri" w:hAnsi="Calibri" w:cs="Calibri"/>
-                <w:b/>
                 <w:color w:val="000000"/>
                 <w:sz w:val="18"/>
                 <w:szCs w:val="18"/>
@@ -20743,7 +20646,6 @@
             <w:r>
               <w:rPr>
                 <w:rFonts w:ascii="Calibri" w:hAnsi="Calibri" w:cs="Calibri"/>
-                <w:b/>
                 <w:color w:val="000000"/>
                 <w:sz w:val="18"/>
                 <w:szCs w:val="18"/>
@@ -20772,7 +20674,6 @@
               <w:jc w:val="center"/>
               <w:rPr>
                 <w:rFonts w:ascii="Calibri" w:hAnsi="Calibri" w:cs="Calibri"/>
-                <w:b/>
                 <w:color w:val="000000"/>
                 <w:sz w:val="18"/>
                 <w:szCs w:val="18"/>
@@ -20781,7 +20682,6 @@
             <w:r>
               <w:rPr>
                 <w:rFonts w:ascii="Calibri" w:hAnsi="Calibri" w:cs="Calibri"/>
-                <w:b/>
                 <w:color w:val="000000"/>
                 <w:sz w:val="18"/>
                 <w:szCs w:val="18"/>
@@ -20817,6 +20717,7 @@
               <w:jc w:val="left"/>
               <w:rPr>
                 <w:rFonts w:ascii="Calibri" w:hAnsi="Calibri" w:cs="Calibri"/>
+                <w:b/>
                 <w:color w:val="000000"/>
                 <w:sz w:val="18"/>
                 <w:szCs w:val="18"/>
@@ -20825,6 +20726,7 @@
             <w:r>
               <w:rPr>
                 <w:rFonts w:ascii="Calibri" w:hAnsi="Calibri" w:cs="Calibri"/>
+                <w:b/>
                 <w:color w:val="000000"/>
                 <w:sz w:val="18"/>
                 <w:szCs w:val="18"/>
@@ -20854,6 +20756,7 @@
               <w:jc w:val="right"/>
               <w:rPr>
                 <w:rFonts w:ascii="Calibri" w:hAnsi="Calibri" w:cs="Calibri"/>
+                <w:b/>
                 <w:color w:val="000000"/>
                 <w:sz w:val="18"/>
                 <w:szCs w:val="18"/>
@@ -20862,6 +20765,7 @@
             <w:r>
               <w:rPr>
                 <w:rFonts w:ascii="Calibri" w:hAnsi="Calibri" w:cs="Calibri"/>
+                <w:b/>
                 <w:color w:val="000000"/>
                 <w:sz w:val="18"/>
                 <w:szCs w:val="18"/>
@@ -20891,6 +20795,7 @@
               <w:jc w:val="right"/>
               <w:rPr>
                 <w:rFonts w:ascii="Calibri" w:hAnsi="Calibri" w:cs="Calibri"/>
+                <w:b/>
                 <w:color w:val="000000"/>
                 <w:sz w:val="18"/>
                 <w:szCs w:val="18"/>
@@ -20899,6 +20804,7 @@
             <w:r>
               <w:rPr>
                 <w:rFonts w:ascii="Calibri" w:hAnsi="Calibri" w:cs="Calibri"/>
+                <w:b/>
                 <w:color w:val="000000"/>
                 <w:sz w:val="18"/>
                 <w:szCs w:val="18"/>
@@ -20928,6 +20834,7 @@
               <w:jc w:val="center"/>
               <w:rPr>
                 <w:rFonts w:ascii="Calibri" w:hAnsi="Calibri" w:cs="Calibri"/>
+                <w:b/>
                 <w:color w:val="000000"/>
                 <w:sz w:val="18"/>
                 <w:szCs w:val="18"/>
@@ -20936,6 +20843,7 @@
             <w:r>
               <w:rPr>
                 <w:rFonts w:ascii="Calibri" w:hAnsi="Calibri" w:cs="Calibri"/>
+                <w:b/>
                 <w:color w:val="000000"/>
                 <w:sz w:val="18"/>
                 <w:szCs w:val="18"/>
@@ -20965,6 +20873,7 @@
               <w:jc w:val="right"/>
               <w:rPr>
                 <w:rFonts w:ascii="Calibri" w:hAnsi="Calibri" w:cs="Calibri"/>
+                <w:b/>
                 <w:color w:val="000000"/>
                 <w:sz w:val="18"/>
                 <w:szCs w:val="18"/>
@@ -20973,6 +20882,7 @@
             <w:r>
               <w:rPr>
                 <w:rFonts w:ascii="Calibri" w:hAnsi="Calibri" w:cs="Calibri"/>
+                <w:b/>
                 <w:color w:val="000000"/>
                 <w:sz w:val="18"/>
                 <w:szCs w:val="18"/>
@@ -21001,6 +20911,7 @@
               <w:jc w:val="center"/>
               <w:rPr>
                 <w:rFonts w:ascii="Calibri" w:hAnsi="Calibri" w:cs="Calibri"/>
+                <w:b/>
                 <w:color w:val="000000"/>
                 <w:sz w:val="18"/>
                 <w:szCs w:val="18"/>
@@ -21009,6 +20920,7 @@
             <w:r>
               <w:rPr>
                 <w:rFonts w:ascii="Calibri" w:hAnsi="Calibri" w:cs="Calibri"/>
+                <w:b/>
                 <w:color w:val="000000"/>
                 <w:sz w:val="18"/>
                 <w:szCs w:val="18"/>
@@ -21037,6 +20949,7 @@
               <w:jc w:val="center"/>
               <w:rPr>
                 <w:rFonts w:ascii="Calibri" w:hAnsi="Calibri" w:cs="Calibri"/>
+                <w:b/>
                 <w:color w:val="000000"/>
                 <w:sz w:val="18"/>
                 <w:szCs w:val="18"/>
@@ -21045,6 +20958,7 @@
             <w:r>
               <w:rPr>
                 <w:rFonts w:ascii="Calibri" w:hAnsi="Calibri" w:cs="Calibri"/>
+                <w:b/>
                 <w:color w:val="000000"/>
                 <w:sz w:val="18"/>
                 <w:szCs w:val="18"/>
@@ -21073,6 +20987,7 @@
               <w:jc w:val="center"/>
               <w:rPr>
                 <w:rFonts w:ascii="Calibri" w:hAnsi="Calibri" w:cs="Calibri"/>
+                <w:b/>
                 <w:color w:val="000000"/>
                 <w:sz w:val="18"/>
                 <w:szCs w:val="18"/>
@@ -21081,6 +20996,7 @@
             <w:r>
               <w:rPr>
                 <w:rFonts w:ascii="Calibri" w:hAnsi="Calibri" w:cs="Calibri"/>
+                <w:b/>
                 <w:color w:val="000000"/>
                 <w:sz w:val="18"/>
                 <w:szCs w:val="18"/>
@@ -21109,6 +21025,7 @@
               <w:jc w:val="center"/>
               <w:rPr>
                 <w:rFonts w:ascii="Calibri" w:hAnsi="Calibri" w:cs="Calibri"/>
+                <w:b/>
                 <w:color w:val="000000"/>
                 <w:sz w:val="18"/>
                 <w:szCs w:val="18"/>
@@ -21117,6 +21034,7 @@
             <w:r>
               <w:rPr>
                 <w:rFonts w:ascii="Calibri" w:hAnsi="Calibri" w:cs="Calibri"/>
+                <w:b/>
                 <w:color w:val="000000"/>
                 <w:sz w:val="18"/>
                 <w:szCs w:val="18"/>
@@ -21145,6 +21063,7 @@
               <w:jc w:val="center"/>
               <w:rPr>
                 <w:rFonts w:ascii="Calibri" w:hAnsi="Calibri" w:cs="Calibri"/>
+                <w:b/>
                 <w:color w:val="000000"/>
                 <w:sz w:val="18"/>
                 <w:szCs w:val="18"/>
@@ -21153,6 +21072,7 @@
             <w:r>
               <w:rPr>
                 <w:rFonts w:ascii="Calibri" w:hAnsi="Calibri" w:cs="Calibri"/>
+                <w:b/>
                 <w:color w:val="000000"/>
                 <w:sz w:val="18"/>
                 <w:szCs w:val="18"/>
@@ -21181,6 +21101,7 @@
               <w:jc w:val="center"/>
               <w:rPr>
                 <w:rFonts w:ascii="Calibri" w:hAnsi="Calibri" w:cs="Calibri"/>
+                <w:b/>
                 <w:color w:val="000000"/>
                 <w:sz w:val="18"/>
                 <w:szCs w:val="18"/>
@@ -21189,6 +21110,7 @@
             <w:r>
               <w:rPr>
                 <w:rFonts w:ascii="Calibri" w:hAnsi="Calibri" w:cs="Calibri"/>
+                <w:b/>
                 <w:color w:val="000000"/>
                 <w:sz w:val="18"/>
                 <w:szCs w:val="18"/>
@@ -21217,6 +21139,7 @@
               <w:jc w:val="center"/>
               <w:rPr>
                 <w:rFonts w:ascii="Calibri" w:hAnsi="Calibri" w:cs="Calibri"/>
+                <w:b/>
                 <w:color w:val="000000"/>
                 <w:sz w:val="18"/>
                 <w:szCs w:val="18"/>
@@ -21225,6 +21148,7 @@
             <w:r>
               <w:rPr>
                 <w:rFonts w:ascii="Calibri" w:hAnsi="Calibri" w:cs="Calibri"/>
+                <w:b/>
                 <w:color w:val="000000"/>
                 <w:sz w:val="18"/>
                 <w:szCs w:val="18"/>
@@ -21682,25 +21606,7 @@
     <w:p>
       <w:r>
         <w:lastRenderedPageBreak/>
-        <w:t xml:space="preserve">Os demais dados referentes aos representantes de cada agrupamento, ao vetor de hiperparâmetros e aos objetos contidos em cada partição </w:t>
-      </w:r>
-      <w:r>
-        <w:t>após a</w:t>
-      </w:r>
-      <w:r>
-        <w:t xml:space="preserve"> execução do algoritmo </w:t>
-      </w:r>
-      <w:r>
-        <w:t>com</w:t>
-      </w:r>
-      <w:r>
-        <w:t xml:space="preserve"> os dados normalizados estão disponíveis no </w:t>
-      </w:r>
-      <w:r>
-        <w:t>anexo abaixo</w:t>
-      </w:r>
-      <w:r>
-        <w:t>.</w:t>
+        <w:t>Os demais dados referentes aos representantes de cada agrupamento, ao vetor de hiperparâmetros e aos objetos contidos em cada partição após a execução do algoritmo com os dados normalizados estão disponíveis no anexo abaixo.</w:t>
       </w:r>
     </w:p>
     <w:p>
@@ -21725,64 +21631,16 @@
             <v:path o:extrusionok="f" gradientshapeok="t" o:connecttype="rect"/>
             <o:lock v:ext="edit" aspectratio="t"/>
           </v:shapetype>
-          <v:shape id="_x0000_i1025" type="#_x0000_t75" style="width:76.5pt;height:49.5pt" o:ole="">
-            <v:imagedata r:id="rId23" o:title=""/>
+          <v:shape id="_x0000_i1029" type="#_x0000_t75" style="width:76.75pt;height:49.6pt" o:ole="">
+            <v:imagedata r:id="rId28" o:title=""/>
           </v:shape>
-          <o:OLEObject Type="Embed" ProgID="Excel.SheetMacroEnabled.12" ShapeID="_x0000_i1025" DrawAspect="Icon" ObjectID="_1590354844" r:id="rId24"/>
+          <o:OLEObject Type="Embed" ProgID="Excel.SheetMacroEnabled.12" ShapeID="_x0000_i1029" DrawAspect="Icon" ObjectID="_1590438613" r:id="rId29"/>
         </w:object>
       </w:r>
     </w:p>
     <w:p>
       <w:r>
-        <w:t xml:space="preserve">Se quiséssemos analisar </w:t>
-      </w:r>
-      <w:r>
-        <w:t>se o algoritmo foi capaz de alcançar um ARI maior</w:t>
-      </w:r>
-      <w:r>
-        <w:t>es</w:t>
-      </w:r>
-      <w:r>
-        <w:t xml:space="preserve"> que o</w:t>
-      </w:r>
-      <w:r>
-        <w:t>s</w:t>
-      </w:r>
-      <w:r>
-        <w:t xml:space="preserve"> apresentado</w:t>
-      </w:r>
-      <w:r>
-        <w:t>s</w:t>
-      </w:r>
-      <w:r>
-        <w:t xml:space="preserve"> acima, poderíamos optar por selecionar </w:t>
-      </w:r>
-      <w:r>
-        <w:t xml:space="preserve">as linhas </w:t>
-      </w:r>
-      <w:r>
-        <w:t xml:space="preserve">que obtiveram os maiores valores de ARI </w:t>
-      </w:r>
-      <w:r>
-        <w:t xml:space="preserve">para cada uma das visões </w:t>
-      </w:r>
-      <w:r>
-        <w:t>a partir da tabela completa de resultados</w:t>
-      </w:r>
-      <w:r>
-        <w:t>.</w:t>
-      </w:r>
-      <w:r>
-        <w:t xml:space="preserve"> Fazendo isso, </w:t>
-      </w:r>
-      <w:r>
-        <w:t>obtemos</w:t>
-      </w:r>
-      <w:r>
-        <w:t xml:space="preserve"> </w:t>
-      </w:r>
-      <w:r>
-        <w:t xml:space="preserve">a </w:t>
+        <w:t xml:space="preserve">Se quiséssemos analisar se o algoritmo foi capaz de alcançar um ARI maiores que os apresentados acima, poderíamos optar por selecionar as linhas que obtiveram os maiores valores de ARI para cada uma das visões a partir da tabela completa de resultados. Fazendo isso, obtemos a </w:t>
       </w:r>
       <w:r>
         <w:fldChar w:fldCharType="begin"/>
@@ -21806,58 +21664,58 @@
         <w:fldChar w:fldCharType="end"/>
       </w:r>
       <w:r>
-        <w:t>, que nos mostra que o algoritmo KCM-K-GH executado neste experimento foi capaz de fornecer valores de ARI superiores</w:t>
-      </w:r>
-      <w:r>
-        <w:t xml:space="preserve">, e a mesma visão </w:t>
+        <w:t xml:space="preserve">, que nos mostra que o algoritmo KCM-K-GH executado neste experimento foi capaz de fornecer valores de ARI superiores, e a visão </w:t>
       </w:r>
       <w:r>
         <w:rPr>
           <w:i/>
         </w:rPr>
-        <w:t>“Complete view”</w:t>
-      </w:r>
-      <w:r>
-        <w:t xml:space="preserve"> consegui</w:t>
-      </w:r>
-      <w:r>
-        <w:t>u</w:t>
-      </w:r>
-      <w:r>
-        <w:t xml:space="preserve"> alcançar um grau de semelhança de</w:t>
-      </w:r>
-      <w:r>
-        <w:t xml:space="preserve"> aproximadamente</w:t>
-      </w:r>
-      <w:r>
-        <w:t xml:space="preserve"> 0</w:t>
-      </w:r>
-      <w:r>
-        <w:t>,65</w:t>
-      </w:r>
-      <w:r>
-        <w:t>.</w:t>
+        <w:t>“Complete vie</w:t>
+      </w:r>
+      <w:bookmarkStart w:id="28" w:name="_GoBack"/>
+      <w:bookmarkEnd w:id="28"/>
+      <w:r>
+        <w:rPr>
+          <w:i/>
+        </w:rPr>
+        <w:t>w”</w:t>
+      </w:r>
+      <w:r>
+        <w:t xml:space="preserve"> conseguiu alcançar um grau de semelhança de aproximadamente 0,65, passando a assumir a primeira posição entre as visões.</w:t>
       </w:r>
     </w:p>
     <w:p>
       <w:pPr>
-        <w:pStyle w:val="Legenda"/>
+        <w:pStyle w:val="Caption"/>
         <w:keepNext/>
         <w:jc w:val="center"/>
       </w:pPr>
-      <w:bookmarkStart w:id="28" w:name="_Ref516446333"/>
+      <w:bookmarkStart w:id="29" w:name="_Ref516446333"/>
       <w:r>
         <w:t xml:space="preserve">Tabela </w:t>
       </w:r>
-      <w:fldSimple w:instr=" SEQ Tabela \* ARABIC ">
-        <w:r>
-          <w:rPr>
-            <w:noProof/>
-          </w:rPr>
-          <w:t>6</w:t>
-        </w:r>
-      </w:fldSimple>
-      <w:bookmarkEnd w:id="28"/>
+      <w:r>
+        <w:fldChar w:fldCharType="begin"/>
+      </w:r>
+      <w:r>
+        <w:instrText xml:space="preserve"> SEQ Tabela \* ARABIC </w:instrText>
+      </w:r>
+      <w:r>
+        <w:fldChar w:fldCharType="separate"/>
+      </w:r>
+      <w:r>
+        <w:rPr>
+          <w:noProof/>
+        </w:rPr>
+        <w:t>6</w:t>
+      </w:r>
+      <w:r>
+        <w:rPr>
+          <w:noProof/>
+        </w:rPr>
+        <w:fldChar w:fldCharType="end"/>
+      </w:r>
+      <w:bookmarkEnd w:id="29"/>
       <w:r>
         <w:t xml:space="preserve"> - </w:t>
       </w:r>
@@ -21868,7 +21726,10 @@
         <w:t>pel</w:t>
       </w:r>
       <w:r>
-        <w:t>o Índice de Rand Corrigido (ou ARI)</w:t>
+        <w:t>a</w:t>
+      </w:r>
+      <w:r>
+        <w:t xml:space="preserve"> maximização do Índice de Rand Corrigido (ou ARI)</w:t>
       </w:r>
       <w:r>
         <w:t xml:space="preserve">, </w:t>
@@ -23887,7 +23748,7 @@
     <w:p/>
     <w:p>
       <w:pPr>
-        <w:pStyle w:val="Ttulo4"/>
+        <w:pStyle w:val="Heading4"/>
       </w:pPr>
       <w:r>
         <w:t>Dados não-normalizados</w:t>
@@ -23895,22 +23756,7 @@
     </w:p>
     <w:p>
       <w:r>
-        <w:t>Nes</w:t>
-      </w:r>
-      <w:r>
-        <w:t>ta</w:t>
-      </w:r>
-      <w:r>
-        <w:t xml:space="preserve"> </w:t>
-      </w:r>
-      <w:r>
-        <w:t xml:space="preserve">seção </w:t>
-      </w:r>
-      <w:r>
-        <w:t>realizaremos a análise dos resultados obtidos da utilização dos dados originais, sem aplicação do processo de normalização acima.</w:t>
-      </w:r>
-      <w:r>
-        <w:t xml:space="preserve"> Na </w:t>
+        <w:t xml:space="preserve">Nesta seção realizaremos a análise dos resultados obtidos da utilização dos dados originais, sem aplicação do processo de normalização acima. Na </w:t>
       </w:r>
       <w:r>
         <w:fldChar w:fldCharType="begin"/>
@@ -23934,43 +23780,7 @@
         <w:fldChar w:fldCharType="end"/>
       </w:r>
       <w:r>
-        <w:t xml:space="preserve"> observamos </w:t>
-      </w:r>
-      <w:r>
-        <w:t xml:space="preserve">a seleção dos melhores </w:t>
-      </w:r>
-      <w:r>
-        <w:t xml:space="preserve">resultados </w:t>
-      </w:r>
-      <w:r>
-        <w:t xml:space="preserve">para as visões </w:t>
-      </w:r>
-      <w:r>
-        <w:t xml:space="preserve">segundo </w:t>
-      </w:r>
-      <w:r>
-        <w:t xml:space="preserve">o enunciado da questão, </w:t>
-      </w:r>
-      <w:r>
-        <w:t>que define a função objetivo do algoritmo</w:t>
-      </w:r>
-      <w:r>
-        <w:t xml:space="preserve"> como critério para isso</w:t>
-      </w:r>
-      <w:r>
-        <w:t>.</w:t>
-      </w:r>
-      <w:r>
-        <w:t xml:space="preserve"> </w:t>
-      </w:r>
-      <w:r>
-        <w:t xml:space="preserve">A partir dela temos que a visão com maior </w:t>
-      </w:r>
-      <w:r>
-        <w:t xml:space="preserve">grau de similaridade </w:t>
-      </w:r>
-      <w:r>
-        <w:t xml:space="preserve">é a </w:t>
+        <w:t xml:space="preserve"> observamos a seleção dos melhores resultados para as visões segundo o enunciado da questão, que define a função objetivo do algoritmo como critério para isso. A partir dela temos que a visão com maior grau de similaridade é novamente a </w:t>
       </w:r>
       <w:r>
         <w:rPr>
@@ -23988,28 +23798,7 @@
         <w:t xml:space="preserve"> </w:t>
       </w:r>
       <w:r>
-        <w:t>valor do ARI é de aproximadamente 0,51. Essa visão</w:t>
-      </w:r>
-      <w:r>
-        <w:t xml:space="preserve"> obteve o segundo melhor resultado </w:t>
-      </w:r>
-      <w:r>
-        <w:t>no experimento com dados normalizados</w:t>
-      </w:r>
-      <w:r>
-        <w:t>, com uma diferença muito pequena para o primeiro melhor.</w:t>
-      </w:r>
-      <w:r>
-        <w:t xml:space="preserve"> Por esse comportamento, pode-se </w:t>
-      </w:r>
-      <w:r>
-        <w:t xml:space="preserve">endossar a teoria proposta acima que afirma que o conjunto de propriedades consideradas por esta visão </w:t>
-      </w:r>
-      <w:r>
-        <w:t>é o que apresenta as informações mais significativas acerca das amostras do conjunto completo</w:t>
-      </w:r>
-      <w:r>
-        <w:t>, quando comparada com as demais visões.</w:t>
+        <w:t>valor do ARI é de aproximadamente 0,51. Por esse comportamento, pode-se endossar a teoria proposta acima que afirma que o conjunto de propriedades consideradas por esta visão é o que apresenta as informações mais significativas acerca das amostras do conjunto completo, quando comparada com as demais visões.</w:t>
       </w:r>
     </w:p>
     <w:p>
@@ -24032,16 +23821,7 @@
         <w:fldChar w:fldCharType="end"/>
       </w:r>
       <w:r>
-        <w:t xml:space="preserve"> </w:t>
-      </w:r>
-      <w:r>
-        <w:t xml:space="preserve">percebe-se que </w:t>
-      </w:r>
-      <w:r>
-        <w:t>há uma diferença significativa do primeiro para o segundo e terceiro melhores resultados</w:t>
-      </w:r>
-      <w:r>
-        <w:t xml:space="preserve">, figurados pelas visões </w:t>
+        <w:t xml:space="preserve"> percebe-se que há uma diferença significativa do ARI do primeiro para o segundo e terceiro melhores resultados, figurados pelas visões </w:t>
       </w:r>
       <w:r>
         <w:rPr>
@@ -24064,29 +23844,48 @@
     </w:p>
     <w:p>
       <w:pPr>
-        <w:pStyle w:val="Legenda"/>
+        <w:pStyle w:val="Caption"/>
         <w:keepNext/>
         <w:jc w:val="center"/>
       </w:pPr>
-      <w:bookmarkStart w:id="29" w:name="_Ref516447840"/>
-      <w:bookmarkStart w:id="30" w:name="_Ref516448400"/>
+      <w:bookmarkStart w:id="30" w:name="_Ref516447840"/>
+      <w:bookmarkStart w:id="31" w:name="_Ref516448400"/>
       <w:r>
         <w:t xml:space="preserve">Tabela </w:t>
       </w:r>
-      <w:fldSimple w:instr=" SEQ Tabela \* ARABIC ">
-        <w:r>
-          <w:rPr>
-            <w:noProof/>
-          </w:rPr>
-          <w:t>7</w:t>
-        </w:r>
-      </w:fldSimple>
-      <w:bookmarkEnd w:id="29"/>
+      <w:r>
+        <w:fldChar w:fldCharType="begin"/>
+      </w:r>
+      <w:r>
+        <w:instrText xml:space="preserve"> SEQ Tabela \* ARABIC </w:instrText>
+      </w:r>
+      <w:r>
+        <w:fldChar w:fldCharType="separate"/>
+      </w:r>
+      <w:r>
+        <w:rPr>
+          <w:noProof/>
+        </w:rPr>
+        <w:t>7</w:t>
+      </w:r>
+      <w:r>
+        <w:rPr>
+          <w:noProof/>
+        </w:rPr>
+        <w:fldChar w:fldCharType="end"/>
+      </w:r>
+      <w:bookmarkEnd w:id="30"/>
       <w:r>
         <w:t xml:space="preserve"> - </w:t>
       </w:r>
       <w:r>
-        <w:t xml:space="preserve">Melhores resultados segundo a função objetivo do KCM-K-GH, </w:t>
+        <w:t>Melhores resultados segundo a</w:t>
+      </w:r>
+      <w:r>
+        <w:t xml:space="preserve"> minimização da </w:t>
+      </w:r>
+      <w:r>
+        <w:t xml:space="preserve">função objetivo do KCM-K-GH, </w:t>
       </w:r>
       <w:r>
         <w:t>com dados sem</w:t>
@@ -24097,7 +23896,7 @@
       <w:r>
         <w:t>normalização</w:t>
       </w:r>
-      <w:bookmarkEnd w:id="30"/>
+      <w:bookmarkEnd w:id="31"/>
     </w:p>
     <w:tbl>
       <w:tblPr>
@@ -26085,46 +25884,22 @@
       </w:r>
       <w:r>
         <w:lastRenderedPageBreak/>
-        <w:t xml:space="preserve">partição extraídos da execução do algoritmo </w:t>
-      </w:r>
-      <w:r>
-        <w:t>com</w:t>
-      </w:r>
-      <w:r>
-        <w:t xml:space="preserve"> dados sem normalização estão disponíveis no </w:t>
-      </w:r>
-      <w:r>
-        <w:t>anexo abaixo</w:t>
-      </w:r>
-      <w:r>
-        <w:t>.</w:t>
+        <w:t>partição extraídos da execução do algoritmo com dados sem normalização estão disponíveis no anexo abaixo.</w:t>
       </w:r>
     </w:p>
     <w:p>
       <w:r>
         <w:object w:dxaOrig="1533" w:dyaOrig="990">
-          <v:shape id="_x0000_i1026" type="#_x0000_t75" style="width:76.5pt;height:49.5pt" o:ole="">
-            <v:imagedata r:id="rId25" o:title=""/>
+          <v:shape id="_x0000_i1030" type="#_x0000_t75" style="width:76.75pt;height:49.6pt" o:ole="">
+            <v:imagedata r:id="rId30" o:title=""/>
           </v:shape>
-          <o:OLEObject Type="Embed" ProgID="Excel.SheetMacroEnabled.12" ShapeID="_x0000_i1026" DrawAspect="Icon" ObjectID="_1590354845" r:id="rId26"/>
+          <o:OLEObject Type="Embed" ProgID="Excel.SheetMacroEnabled.12" ShapeID="_x0000_i1030" DrawAspect="Icon" ObjectID="_1590438614" r:id="rId31"/>
         </w:object>
       </w:r>
     </w:p>
     <w:p>
       <w:r>
-        <w:t>Se novamente quisermos verificar se houve va</w:t>
-      </w:r>
-      <w:r>
-        <w:t>lores de ARI ainda maiores que o melhor resultado acima</w:t>
-      </w:r>
-      <w:r>
-        <w:t xml:space="preserve">, podemos selecionar as linhas </w:t>
-      </w:r>
-      <w:r>
-        <w:t xml:space="preserve">com maiores valores </w:t>
-      </w:r>
-      <w:r>
-        <w:t xml:space="preserve">segundo este critério. Fazendo isso, obtemos a tabela </w:t>
+        <w:t xml:space="preserve">Se novamente quisermos verificar se houve valores de ARI ainda maiores que o melhor resultado acima, podemos selecionar as linhas com maiores valores segundo este critério. Fazendo isso, obtemos a tabela </w:t>
       </w:r>
       <w:r>
         <w:fldChar w:fldCharType="begin"/>
@@ -26148,10 +25923,7 @@
         <w:fldChar w:fldCharType="end"/>
       </w:r>
       <w:r>
-        <w:t xml:space="preserve">. Ela nos indica </w:t>
-      </w:r>
-      <w:r>
-        <w:t xml:space="preserve">que dessa vez o melhor valor de ARI foi o da visão </w:t>
+        <w:t xml:space="preserve">. Ela nos indica que dessa vez o melhor valor de ARI foi o da visão </w:t>
       </w:r>
       <w:r>
         <w:rPr>
@@ -26160,10 +25932,7 @@
         <w:t>“Complete view”</w:t>
       </w:r>
       <w:r>
-        <w:t>,</w:t>
-      </w:r>
-      <w:r>
-        <w:t xml:space="preserve"> seguido com pouca diferença pela visão </w:t>
+        <w:t xml:space="preserve">, seguido com pouca diferença pela visão </w:t>
       </w:r>
       <w:r>
         <w:rPr>
@@ -26181,36 +25950,52 @@
         <w:t>“Shape view”</w:t>
       </w:r>
       <w:r>
-        <w:t>. O primeiro colocado apr</w:t>
-      </w:r>
-      <w:r>
-        <w:t>esentou um valor de ARI de aproximadamente 0,56.</w:t>
+        <w:t>. O primeiro colocado apresentou um valor de ARI de aproximadamente 0,56.</w:t>
       </w:r>
     </w:p>
     <w:p>
       <w:pPr>
-        <w:pStyle w:val="Legenda"/>
+        <w:pStyle w:val="Caption"/>
         <w:keepNext/>
         <w:jc w:val="center"/>
       </w:pPr>
-      <w:bookmarkStart w:id="31" w:name="_Ref516448644"/>
+      <w:bookmarkStart w:id="32" w:name="_Ref516448644"/>
       <w:r>
         <w:t xml:space="preserve">Tabela </w:t>
       </w:r>
-      <w:fldSimple w:instr=" SEQ Tabela \* ARABIC ">
-        <w:r>
-          <w:rPr>
-            <w:noProof/>
-          </w:rPr>
-          <w:t>8</w:t>
-        </w:r>
-      </w:fldSimple>
-      <w:bookmarkEnd w:id="31"/>
+      <w:r>
+        <w:fldChar w:fldCharType="begin"/>
+      </w:r>
+      <w:r>
+        <w:instrText xml:space="preserve"> SEQ Tabela \* ARABIC </w:instrText>
+      </w:r>
+      <w:r>
+        <w:fldChar w:fldCharType="separate"/>
+      </w:r>
+      <w:r>
+        <w:rPr>
+          <w:noProof/>
+        </w:rPr>
+        <w:t>8</w:t>
+      </w:r>
+      <w:r>
+        <w:rPr>
+          <w:noProof/>
+        </w:rPr>
+        <w:fldChar w:fldCharType="end"/>
+      </w:r>
+      <w:bookmarkEnd w:id="32"/>
       <w:r>
         <w:t xml:space="preserve"> - </w:t>
       </w:r>
       <w:r>
-        <w:t xml:space="preserve">Melhores resultados pelo Índice de Rand Corrigido (ou ARI), </w:t>
+        <w:t>Melhores resultados pel</w:t>
+      </w:r>
+      <w:r>
+        <w:t>a maximização do</w:t>
+      </w:r>
+      <w:r>
+        <w:t xml:space="preserve"> Índice de Rand Corrigido (ou ARI), </w:t>
       </w:r>
       <w:r>
         <w:t>com dados sem</w:t>
@@ -28204,35 +27989,17 @@
     <w:p/>
     <w:p>
       <w:pPr>
-        <w:pStyle w:val="Ttulo2"/>
+        <w:pStyle w:val="Heading2"/>
       </w:pPr>
-      <w:bookmarkStart w:id="32" w:name="_Toc516609869"/>
+      <w:bookmarkStart w:id="33" w:name="_Toc516609869"/>
       <w:r>
         <w:t>Conclusão</w:t>
       </w:r>
-      <w:bookmarkEnd w:id="32"/>
+      <w:bookmarkEnd w:id="33"/>
     </w:p>
     <w:p>
       <w:r>
-        <w:t xml:space="preserve">Através da execução do experimento </w:t>
-      </w:r>
-      <w:r>
-        <w:t xml:space="preserve">e análise dos resultados </w:t>
-      </w:r>
-      <w:r>
-        <w:t>apresentado</w:t>
-      </w:r>
-      <w:r>
-        <w:t>s</w:t>
-      </w:r>
-      <w:r>
-        <w:t xml:space="preserve"> nas seç</w:t>
-      </w:r>
-      <w:r>
-        <w:t xml:space="preserve">ões acima, pode-se concluir que, de uma forma geral, </w:t>
-      </w:r>
-      <w:r>
-        <w:t xml:space="preserve">a visão </w:t>
+        <w:t xml:space="preserve">Através da execução do experimento e análise dos resultados apresentados nas seções acima, pode-se concluir que a visão </w:t>
       </w:r>
       <w:r>
         <w:rPr>
@@ -28241,158 +28008,12 @@
         <w:t>“RGB view”</w:t>
       </w:r>
       <w:r>
-        <w:t xml:space="preserve"> </w:t>
-      </w:r>
-      <w:r>
-        <w:t xml:space="preserve">apresentou </w:t>
-      </w:r>
-      <w:r>
-        <w:t xml:space="preserve">os melhores resultados </w:t>
-      </w:r>
-      <w:r>
-        <w:t xml:space="preserve">e maior grau de similaridade pelo Índice de Rand Corrigido </w:t>
-      </w:r>
-      <w:r>
-        <w:t>quando considerado o critério</w:t>
-      </w:r>
-      <w:r>
-        <w:t xml:space="preserve"> de seleção definido no enunciado da questão</w:t>
-      </w:r>
-      <w:r>
-        <w:t xml:space="preserve"> – </w:t>
-      </w:r>
-      <w:r>
-        <w:t>pela minimização da função objetivo do KCM-K-GH.</w:t>
-      </w:r>
-      <w:r>
-        <w:t xml:space="preserve"> </w:t>
-      </w:r>
-      <w:r>
-        <w:t xml:space="preserve">Isso se deve ao fato de que os atributos contidos nessa visão são capazes de fornecer informações mais significativas acerca das amostras do conjunto de dados, favorecendo assim </w:t>
-      </w:r>
-      <w:r>
-        <w:t xml:space="preserve">a </w:t>
-      </w:r>
-      <w:r>
-        <w:t>uma maior</w:t>
-      </w:r>
-      <w:r>
-        <w:t xml:space="preserve"> assertiv</w:t>
-      </w:r>
-      <w:r>
-        <w:t>idade</w:t>
-      </w:r>
-      <w:r>
-        <w:t xml:space="preserve"> para alocação nos grupos</w:t>
-      </w:r>
-      <w:r>
-        <w:t xml:space="preserve"> equivalentes</w:t>
-      </w:r>
-      <w:r>
-        <w:t>.</w:t>
+        <w:t xml:space="preserve"> apresentou os melhores resultados e maior grau de similaridade pelo Índice de Rand Corrigido (ou ARI) quando considerado o critério de seleção no enunciado da questão – pela minimização da função objetivo do KCM-K-GH. Isso se deve ao fato de que os atributos contidos nessa visão são capazes de fornecer informações mais significativas acerca das amostras do conjunto de dados, favorecendo assim a uma maior assertividade na distinção e alocação das amostras nos grupos equivalentes.</w:t>
       </w:r>
     </w:p>
     <w:p>
       <w:r>
-        <w:t xml:space="preserve">Além disso, </w:t>
-      </w:r>
-      <w:r>
-        <w:t xml:space="preserve">também </w:t>
-      </w:r>
-      <w:r>
-        <w:t xml:space="preserve">foi possível </w:t>
-      </w:r>
-      <w:r>
-        <w:t>concluir</w:t>
-      </w:r>
-      <w:r>
-        <w:t xml:space="preserve"> </w:t>
-      </w:r>
-      <w:r>
-        <w:t xml:space="preserve">que a utilização de um processo de normalização dos dados para </w:t>
-      </w:r>
-      <w:r>
-        <w:t xml:space="preserve">contornar a falta de homogeneidade de escala </w:t>
-      </w:r>
-      <w:r>
-        <w:t>d</w:t>
-      </w:r>
-      <w:r>
-        <w:t>os parâmetros</w:t>
-      </w:r>
-      <w:r>
-        <w:t xml:space="preserve"> das amostras</w:t>
-      </w:r>
-      <w:r>
-        <w:t xml:space="preserve"> exerceu</w:t>
-      </w:r>
-      <w:r>
-        <w:t xml:space="preserve"> </w:t>
-      </w:r>
-      <w:r>
-        <w:t>influência nos resultados</w:t>
-      </w:r>
-      <w:r>
-        <w:t xml:space="preserve"> obtidos</w:t>
-      </w:r>
-      <w:r>
-        <w:t xml:space="preserve">, quando considerados os melhores resultados segundo </w:t>
-      </w:r>
-      <w:r>
-        <w:t>o mesmo critério acima</w:t>
-      </w:r>
-      <w:r>
-        <w:t>.</w:t>
-      </w:r>
-      <w:r>
-        <w:t xml:space="preserve"> </w:t>
-      </w:r>
-      <w:r>
-        <w:t>Entretanto</w:t>
-      </w:r>
-      <w:r>
-        <w:t>,</w:t>
-      </w:r>
-      <w:r>
-        <w:t xml:space="preserve"> </w:t>
-      </w:r>
-      <w:r>
-        <w:t xml:space="preserve">os </w:t>
-      </w:r>
-      <w:r>
-        <w:t xml:space="preserve">melhores </w:t>
-      </w:r>
-      <w:r>
-        <w:t xml:space="preserve">graus de similaridade </w:t>
-      </w:r>
-      <w:r>
-        <w:t xml:space="preserve">pelo Índice de Rand Corrigido </w:t>
-      </w:r>
-      <w:r>
-        <w:t xml:space="preserve">foram obtidos </w:t>
-      </w:r>
-      <w:r>
-        <w:t xml:space="preserve">exatamente </w:t>
-      </w:r>
-      <w:r>
-        <w:t>quando este proc</w:t>
-      </w:r>
-      <w:r>
-        <w:t xml:space="preserve">esso não foi aplicado aos dados. Isso indica que </w:t>
-      </w:r>
-      <w:r>
-        <w:t>o passo de</w:t>
-      </w:r>
-      <w:r>
-        <w:t xml:space="preserve"> normalização dos dados é dispensável para execução do experimento apresentado</w:t>
-      </w:r>
-      <w:r>
-        <w:t xml:space="preserve"> e não propicia ganhos significativos</w:t>
-      </w:r>
-      <w:bookmarkStart w:id="33" w:name="_GoBack"/>
-      <w:bookmarkEnd w:id="33"/>
-      <w:r>
-        <w:t>.</w:t>
+        <w:t>Além disso, também foi possível concluir que a utilização de um processo de normalização dos dados para contornar a falta de homogeneidade de escala dos parâmetros das amostras exerceu influência nos valores de ARI calculados, mas não foi capaz de alterar o cenário dos resultados extraídos. Quando observamos os resultados segundo a minimização da função objetivo, os maiores graus de similaridade pelo ARI estão entre os dados não normalizados; e quando avaliamos segundo a maximização do ARI, as maiores similaridades se dividem entre os dados normalizados e aqueles não normalizados. Isso nos mostra que a influência exercida não é capaz de transformar significativamente o cenário dos resultados extraídos. Além disso, observa-se pelo experimento que o ranking do resultado das visões com melhor desempenho permanece o mesmo, estando os dados normalizados ou não. Dessa forma, entende-se que o passo de normalização é dispensável no contexto do presente experimento.</w:t>
       </w:r>
     </w:p>
     <w:p>
@@ -28416,7 +28037,7 @@
     </w:p>
     <w:p>
       <w:pPr>
-        <w:pStyle w:val="Ttulo1"/>
+        <w:pStyle w:val="Heading1"/>
       </w:pPr>
       <w:bookmarkStart w:id="34" w:name="_Toc516609870"/>
       <w:r>
@@ -28628,7 +28249,7 @@
     </w:p>
     <w:p>
       <w:pPr>
-        <w:pStyle w:val="Ttulo2"/>
+        <w:pStyle w:val="Heading2"/>
       </w:pPr>
       <w:bookmarkStart w:id="35" w:name="_Toc516609871"/>
       <w:r>
@@ -28667,7 +28288,7 @@
                     <pic:cNvPicPr/>
                   </pic:nvPicPr>
                   <pic:blipFill>
-                    <a:blip r:embed="rId27"/>
+                    <a:blip r:embed="rId32"/>
                     <a:stretch>
                       <a:fillRect/>
                     </a:stretch>
@@ -28727,7 +28348,7 @@
                     <pic:cNvPicPr/>
                   </pic:nvPicPr>
                   <pic:blipFill>
-                    <a:blip r:embed="rId28"/>
+                    <a:blip r:embed="rId33"/>
                     <a:stretch>
                       <a:fillRect/>
                     </a:stretch>
@@ -28750,7 +28371,7 @@
     </w:p>
     <w:p>
       <w:pPr>
-        <w:pStyle w:val="Ttulo2"/>
+        <w:pStyle w:val="Heading2"/>
       </w:pPr>
       <w:bookmarkStart w:id="36" w:name="_Ref516392450"/>
       <w:bookmarkStart w:id="37" w:name="_Toc516609872"/>
@@ -28933,7 +28554,7 @@
                     <pic:cNvPicPr/>
                   </pic:nvPicPr>
                   <pic:blipFill>
-                    <a:blip r:embed="rId29"/>
+                    <a:blip r:embed="rId34"/>
                     <a:stretch>
                       <a:fillRect/>
                     </a:stretch>
@@ -29034,7 +28655,7 @@
                     <pic:cNvPicPr/>
                   </pic:nvPicPr>
                   <pic:blipFill>
-                    <a:blip r:embed="rId30"/>
+                    <a:blip r:embed="rId35"/>
                     <a:stretch>
                       <a:fillRect/>
                     </a:stretch>
@@ -29057,7 +28678,7 @@
     </w:p>
     <w:p>
       <w:pPr>
-        <w:pStyle w:val="Ttulo2"/>
+        <w:pStyle w:val="Heading2"/>
       </w:pPr>
       <w:bookmarkStart w:id="38" w:name="_Ref516392466"/>
       <w:bookmarkStart w:id="39" w:name="_Toc516609873"/>
@@ -29086,7 +28707,7 @@
     </w:p>
     <w:p>
       <w:pPr>
-        <w:pStyle w:val="Ttulo3"/>
+        <w:pStyle w:val="Heading3"/>
       </w:pPr>
       <w:bookmarkStart w:id="40" w:name="_Ref516393539"/>
       <w:bookmarkStart w:id="41" w:name="_Toc516609874"/>
@@ -29098,7 +28719,7 @@
     </w:p>
     <w:p>
       <w:pPr>
-        <w:pStyle w:val="PargrafodaLista"/>
+        <w:pStyle w:val="ListParagraph"/>
         <w:numPr>
           <w:ilvl w:val="0"/>
           <w:numId w:val="5"/>
@@ -29135,7 +28756,7 @@
                     <pic:cNvPicPr/>
                   </pic:nvPicPr>
                   <pic:blipFill>
-                    <a:blip r:embed="rId31"/>
+                    <a:blip r:embed="rId36"/>
                     <a:stretch>
                       <a:fillRect/>
                     </a:stretch>
@@ -29158,13 +28779,13 @@
     </w:p>
     <w:p>
       <w:pPr>
-        <w:pStyle w:val="PargrafodaLista"/>
+        <w:pStyle w:val="ListParagraph"/>
         <w:ind w:left="360"/>
       </w:pPr>
     </w:p>
     <w:p>
       <w:pPr>
-        <w:pStyle w:val="PargrafodaLista"/>
+        <w:pStyle w:val="ListParagraph"/>
         <w:numPr>
           <w:ilvl w:val="0"/>
           <w:numId w:val="5"/>
@@ -29202,7 +28823,7 @@
                     <pic:cNvPicPr/>
                   </pic:nvPicPr>
                   <pic:blipFill rotWithShape="1">
-                    <a:blip r:embed="rId32"/>
+                    <a:blip r:embed="rId37"/>
                     <a:srcRect t="3559"/>
                     <a:stretch/>
                   </pic:blipFill>
@@ -29232,13 +28853,13 @@
     </w:p>
     <w:p>
       <w:pPr>
-        <w:pStyle w:val="PargrafodaLista"/>
+        <w:pStyle w:val="ListParagraph"/>
         <w:ind w:left="360"/>
       </w:pPr>
     </w:p>
     <w:p>
       <w:pPr>
-        <w:pStyle w:val="PargrafodaLista"/>
+        <w:pStyle w:val="ListParagraph"/>
         <w:numPr>
           <w:ilvl w:val="0"/>
           <w:numId w:val="5"/>
@@ -29256,7 +28877,7 @@
     </w:p>
     <w:p>
       <w:pPr>
-        <w:pStyle w:val="PargrafodaLista"/>
+        <w:pStyle w:val="ListParagraph"/>
         <w:numPr>
           <w:ilvl w:val="1"/>
           <w:numId w:val="8"/>
@@ -29287,7 +28908,7 @@
     </w:p>
     <w:p>
       <w:pPr>
-        <w:pStyle w:val="PargrafodaLista"/>
+        <w:pStyle w:val="ListParagraph"/>
         <w:numPr>
           <w:ilvl w:val="1"/>
           <w:numId w:val="8"/>
@@ -29318,7 +28939,7 @@
     </w:p>
     <w:p>
       <w:pPr>
-        <w:pStyle w:val="PargrafodaLista"/>
+        <w:pStyle w:val="ListParagraph"/>
         <w:numPr>
           <w:ilvl w:val="1"/>
           <w:numId w:val="8"/>
@@ -29349,7 +28970,7 @@
     </w:p>
     <w:p>
       <w:pPr>
-        <w:pStyle w:val="PargrafodaLista"/>
+        <w:pStyle w:val="ListParagraph"/>
         <w:numPr>
           <w:ilvl w:val="1"/>
           <w:numId w:val="8"/>
@@ -29380,7 +29001,7 @@
     </w:p>
     <w:p>
       <w:pPr>
-        <w:pStyle w:val="PargrafodaLista"/>
+        <w:pStyle w:val="ListParagraph"/>
         <w:numPr>
           <w:ilvl w:val="1"/>
           <w:numId w:val="8"/>
@@ -29411,7 +29032,7 @@
     </w:p>
     <w:p>
       <w:pPr>
-        <w:pStyle w:val="PargrafodaLista"/>
+        <w:pStyle w:val="ListParagraph"/>
         <w:numPr>
           <w:ilvl w:val="1"/>
           <w:numId w:val="8"/>
@@ -29461,6 +29082,7 @@
           <w:id w:val="1407338902"/>
           <w:citation/>
         </w:sdtPr>
+        <w:sdtEndPr/>
         <w:sdtContent>
           <w:r>
             <w:fldChar w:fldCharType="begin"/>
@@ -29496,6 +29118,7 @@
           <w:id w:val="1092281042"/>
           <w:citation/>
         </w:sdtPr>
+        <w:sdtEndPr/>
         <w:sdtContent>
           <w:r>
             <w:fldChar w:fldCharType="begin"/>
@@ -29542,7 +29165,7 @@
                     <pic:cNvPicPr/>
                   </pic:nvPicPr>
                   <pic:blipFill>
-                    <a:blip r:embed="rId33"/>
+                    <a:blip r:embed="rId38"/>
                     <a:stretch>
                       <a:fillRect/>
                     </a:stretch>
@@ -29565,13 +29188,13 @@
     </w:p>
     <w:p>
       <w:pPr>
-        <w:pStyle w:val="PargrafodaLista"/>
+        <w:pStyle w:val="ListParagraph"/>
         <w:ind w:left="360"/>
       </w:pPr>
     </w:p>
     <w:p>
       <w:pPr>
-        <w:pStyle w:val="PargrafodaLista"/>
+        <w:pStyle w:val="ListParagraph"/>
         <w:numPr>
           <w:ilvl w:val="0"/>
           <w:numId w:val="5"/>
@@ -29615,7 +29238,7 @@
                     <pic:cNvPicPr/>
                   </pic:nvPicPr>
                   <pic:blipFill>
-                    <a:blip r:embed="rId34"/>
+                    <a:blip r:embed="rId39"/>
                     <a:stretch>
                       <a:fillRect/>
                     </a:stretch>
@@ -29638,13 +29261,13 @@
     </w:p>
     <w:p>
       <w:pPr>
-        <w:pStyle w:val="PargrafodaLista"/>
+        <w:pStyle w:val="ListParagraph"/>
         <w:ind w:left="360"/>
       </w:pPr>
     </w:p>
     <w:p>
       <w:pPr>
-        <w:pStyle w:val="PargrafodaLista"/>
+        <w:pStyle w:val="ListParagraph"/>
         <w:numPr>
           <w:ilvl w:val="0"/>
           <w:numId w:val="5"/>
@@ -29659,7 +29282,7 @@
     </w:p>
     <w:p>
       <w:pPr>
-        <w:pStyle w:val="PargrafodaLista"/>
+        <w:pStyle w:val="ListParagraph"/>
         <w:ind w:left="360"/>
       </w:pPr>
       <w:r>
@@ -29682,7 +29305,7 @@
                     <pic:cNvPicPr/>
                   </pic:nvPicPr>
                   <pic:blipFill>
-                    <a:blip r:embed="rId35"/>
+                    <a:blip r:embed="rId40"/>
                     <a:stretch>
                       <a:fillRect/>
                     </a:stretch>
@@ -29705,7 +29328,7 @@
     </w:p>
     <w:p>
       <w:pPr>
-        <w:pStyle w:val="Ttulo3"/>
+        <w:pStyle w:val="Heading3"/>
       </w:pPr>
       <w:bookmarkStart w:id="42" w:name="_Toc516609875"/>
       <w:r>
@@ -29794,7 +29417,7 @@
                     <pic:cNvPicPr/>
                   </pic:nvPicPr>
                   <pic:blipFill>
-                    <a:blip r:embed="rId36"/>
+                    <a:blip r:embed="rId41"/>
                     <a:stretch>
                       <a:fillRect/>
                     </a:stretch>
@@ -29836,7 +29459,7 @@
                     <pic:cNvPicPr/>
                   </pic:nvPicPr>
                   <pic:blipFill>
-                    <a:blip r:embed="rId37"/>
+                    <a:blip r:embed="rId42"/>
                     <a:stretch>
                       <a:fillRect/>
                     </a:stretch>
@@ -29859,7 +29482,7 @@
     </w:p>
     <w:p>
       <w:pPr>
-        <w:pStyle w:val="Ttulo4"/>
+        <w:pStyle w:val="Heading4"/>
       </w:pPr>
       <w:r>
         <w:t>Classificadores utilizados</w:t>
@@ -29916,6 +29539,7 @@
           <w:id w:val="-2095769675"/>
           <w:citation/>
         </w:sdtPr>
+        <w:sdtEndPr/>
         <w:sdtContent>
           <w:r>
             <w:fldChar w:fldCharType="begin"/>
@@ -29977,6 +29601,7 @@
           <w:id w:val="-693386390"/>
           <w:citation/>
         </w:sdtPr>
+        <w:sdtEndPr/>
         <w:sdtContent>
           <w:r>
             <w:fldChar w:fldCharType="begin"/>
@@ -30012,6 +29637,7 @@
           <w:id w:val="290102127"/>
           <w:citation/>
         </w:sdtPr>
+        <w:sdtEndPr/>
         <w:sdtContent>
           <w:r>
             <w:fldChar w:fldCharType="begin"/>
@@ -30045,7 +29671,7 @@
     </w:p>
     <w:p>
       <w:pPr>
-        <w:pStyle w:val="Ttulo4"/>
+        <w:pStyle w:val="Heading4"/>
       </w:pPr>
       <w:r>
         <w:t>Tamanho da janela de Parzen</w:t>
@@ -30087,7 +29713,7 @@
     </w:p>
     <w:p>
       <w:pPr>
-        <w:pStyle w:val="Ttulo4"/>
+        <w:pStyle w:val="Heading4"/>
       </w:pPr>
       <w:r>
         <w:lastRenderedPageBreak/>
@@ -30245,7 +29871,7 @@
     </w:p>
     <w:p>
       <w:pPr>
-        <w:pStyle w:val="Ttulo4"/>
+        <w:pStyle w:val="Heading4"/>
       </w:pPr>
       <w:r>
         <w:t>Reprodução</w:t>
@@ -30266,7 +29892,7 @@
       </w:r>
       <w:r>
         <w:rPr>
-          <w:rStyle w:val="Refdenotaderodap"/>
+          <w:rStyle w:val="FootnoteReference"/>
         </w:rPr>
         <w:footnoteReference w:id="3"/>
       </w:r>
@@ -30278,7 +29904,7 @@
       </w:r>
       <w:r>
         <w:rPr>
-          <w:rStyle w:val="Refdenotaderodap"/>
+          <w:rStyle w:val="FootnoteReference"/>
         </w:rPr>
         <w:footnoteReference w:id="4"/>
       </w:r>
@@ -30288,7 +29914,7 @@
     </w:p>
     <w:p>
       <w:pPr>
-        <w:pStyle w:val="Ttulo2"/>
+        <w:pStyle w:val="Heading2"/>
       </w:pPr>
       <w:bookmarkStart w:id="43" w:name="_Ref516392488"/>
       <w:bookmarkStart w:id="44" w:name="_Toc516609876"/>
@@ -30314,7 +29940,7 @@
     </w:p>
     <w:p>
       <w:pPr>
-        <w:pStyle w:val="Ttulo3"/>
+        <w:pStyle w:val="Heading3"/>
       </w:pPr>
       <w:bookmarkStart w:id="45" w:name="_Toc516609877"/>
       <w:r>
@@ -30354,7 +29980,7 @@
                     <pic:cNvPicPr/>
                   </pic:nvPicPr>
                   <pic:blipFill>
-                    <a:blip r:embed="rId38"/>
+                    <a:blip r:embed="rId43"/>
                     <a:stretch>
                       <a:fillRect/>
                     </a:stretch>
@@ -43643,7 +43269,7 @@
     </w:tbl>
     <w:p>
       <w:pPr>
-        <w:pStyle w:val="Ttulo3"/>
+        <w:pStyle w:val="Heading3"/>
       </w:pPr>
       <w:bookmarkStart w:id="46" w:name="_Toc516609878"/>
       <w:r>
@@ -43756,7 +43382,7 @@
                     <pic:cNvPicPr/>
                   </pic:nvPicPr>
                   <pic:blipFill>
-                    <a:blip r:embed="rId39"/>
+                    <a:blip r:embed="rId44"/>
                     <a:stretch>
                       <a:fillRect/>
                     </a:stretch>
@@ -43779,7 +43405,7 @@
     </w:p>
     <w:tbl>
       <w:tblPr>
-        <w:tblStyle w:val="Tabelacomgrade"/>
+        <w:tblStyle w:val="TableGrid"/>
         <w:tblW w:w="0" w:type="auto"/>
         <w:jc w:val="center"/>
         <w:tblLook w:val="04A0" w:firstRow="1" w:lastRow="0" w:firstColumn="1" w:lastColumn="0" w:noHBand="0" w:noVBand="1"/>
@@ -44964,7 +44590,7 @@
     </w:tbl>
     <w:p>
       <w:pPr>
-        <w:pStyle w:val="Ttulo2"/>
+        <w:pStyle w:val="Heading2"/>
       </w:pPr>
       <w:bookmarkStart w:id="47" w:name="_Ref516392509"/>
       <w:bookmarkStart w:id="48" w:name="_Toc516609879"/>
@@ -44983,6 +44609,7 @@
           <w:id w:val="350842037"/>
           <w:citation/>
         </w:sdtPr>
+        <w:sdtEndPr/>
         <w:sdtContent>
           <w:r>
             <w:fldChar w:fldCharType="begin"/>
@@ -45038,6 +44665,7 @@
           <w:id w:val="-2145877266"/>
           <w:citation/>
         </w:sdtPr>
+        <w:sdtEndPr/>
         <w:sdtContent>
           <w:r>
             <w:fldChar w:fldCharType="begin"/>
@@ -45134,7 +44762,7 @@
                     <pic:cNvPicPr/>
                   </pic:nvPicPr>
                   <pic:blipFill>
-                    <a:blip r:embed="rId40"/>
+                    <a:blip r:embed="rId45"/>
                     <a:stretch>
                       <a:fillRect/>
                     </a:stretch>
@@ -45170,6 +44798,7 @@
           <w:id w:val="-770711275"/>
           <w:citation/>
         </w:sdtPr>
+        <w:sdtEndPr/>
         <w:sdtContent>
           <w:r>
             <w:fldChar w:fldCharType="begin"/>
@@ -45277,7 +44906,7 @@
                     <pic:cNvPicPr/>
                   </pic:nvPicPr>
                   <pic:blipFill>
-                    <a:blip r:embed="rId41"/>
+                    <a:blip r:embed="rId46"/>
                     <a:stretch>
                       <a:fillRect/>
                     </a:stretch>
@@ -45324,7 +44953,7 @@
                     </pic:cNvPicPr>
                   </pic:nvPicPr>
                   <pic:blipFill>
-                    <a:blip r:embed="rId42">
+                    <a:blip r:embed="rId47">
                       <a:extLst>
                         <a:ext uri="{28A0092B-C50C-407E-A947-70E740481C1C}">
                           <a14:useLocalDpi xmlns:a14="http://schemas.microsoft.com/office/drawing/2010/main" val="0"/>
@@ -45358,7 +44987,7 @@
     </w:p>
     <w:p>
       <w:pPr>
-        <w:pStyle w:val="Ttulo2"/>
+        <w:pStyle w:val="Heading2"/>
       </w:pPr>
       <w:bookmarkStart w:id="49" w:name="_Toc516609880"/>
       <w:r>
@@ -45457,10 +45086,11 @@
           <w:docPartUnique/>
         </w:docPartObj>
       </w:sdtPr>
+      <w:sdtEndPr/>
       <w:sdtContent>
         <w:p>
           <w:pPr>
-            <w:pStyle w:val="Ttulo1"/>
+            <w:pStyle w:val="Heading1"/>
           </w:pPr>
           <w:r>
             <w:t>Referências</w:t>
@@ -45472,6 +45102,7 @@
             <w:id w:val="-573587230"/>
             <w:bibliography/>
           </w:sdtPr>
+          <w:sdtEndPr/>
           <w:sdtContent>
             <w:p>
               <w:pPr>
@@ -45517,7 +45148,7 @@
                   </w:tcPr>
                   <w:p>
                     <w:pPr>
-                      <w:pStyle w:val="Bibliografia"/>
+                      <w:pStyle w:val="Bibliography"/>
                       <w:ind w:right="-158"/>
                       <w:rPr>
                         <w:noProof/>
@@ -45540,7 +45171,7 @@
                   </w:tcPr>
                   <w:p>
                     <w:pPr>
-                      <w:pStyle w:val="Bibliografia"/>
+                      <w:pStyle w:val="Bibliography"/>
                       <w:rPr>
                         <w:noProof/>
                       </w:rPr>
@@ -45573,7 +45204,7 @@
                   </w:tcPr>
                   <w:p>
                     <w:pPr>
-                      <w:pStyle w:val="Bibliografia"/>
+                      <w:pStyle w:val="Bibliography"/>
                       <w:ind w:right="-158"/>
                       <w:rPr>
                         <w:noProof/>
@@ -45594,7 +45225,7 @@
                   </w:tcPr>
                   <w:p>
                     <w:pPr>
-                      <w:pStyle w:val="Bibliografia"/>
+                      <w:pStyle w:val="Bibliography"/>
                       <w:rPr>
                         <w:noProof/>
                       </w:rPr>
@@ -45627,7 +45258,7 @@
                   </w:tcPr>
                   <w:p>
                     <w:pPr>
-                      <w:pStyle w:val="Bibliografia"/>
+                      <w:pStyle w:val="Bibliography"/>
                       <w:ind w:right="-158"/>
                       <w:rPr>
                         <w:noProof/>
@@ -45648,7 +45279,7 @@
                   </w:tcPr>
                   <w:p>
                     <w:pPr>
-                      <w:pStyle w:val="Bibliografia"/>
+                      <w:pStyle w:val="Bibliography"/>
                       <w:rPr>
                         <w:noProof/>
                         <w:lang w:val="en-US"/>
@@ -45692,7 +45323,7 @@
                   </w:tcPr>
                   <w:p>
                     <w:pPr>
-                      <w:pStyle w:val="Bibliografia"/>
+                      <w:pStyle w:val="Bibliography"/>
                       <w:ind w:right="-158"/>
                       <w:rPr>
                         <w:noProof/>
@@ -45713,7 +45344,7 @@
                   </w:tcPr>
                   <w:p>
                     <w:pPr>
-                      <w:pStyle w:val="Bibliografia"/>
+                      <w:pStyle w:val="Bibliography"/>
                       <w:rPr>
                         <w:noProof/>
                         <w:lang w:val="en-US"/>
@@ -45757,7 +45388,7 @@
                   </w:tcPr>
                   <w:p>
                     <w:pPr>
-                      <w:pStyle w:val="Bibliografia"/>
+                      <w:pStyle w:val="Bibliography"/>
                       <w:ind w:right="-158"/>
                       <w:rPr>
                         <w:noProof/>
@@ -45778,7 +45409,7 @@
                   </w:tcPr>
                   <w:p>
                     <w:pPr>
-                      <w:pStyle w:val="Bibliografia"/>
+                      <w:pStyle w:val="Bibliography"/>
                       <w:rPr>
                         <w:noProof/>
                         <w:lang w:val="en-US"/>
@@ -45822,7 +45453,7 @@
                   </w:tcPr>
                   <w:p>
                     <w:pPr>
-                      <w:pStyle w:val="Bibliografia"/>
+                      <w:pStyle w:val="Bibliography"/>
                       <w:ind w:right="-158"/>
                       <w:rPr>
                         <w:noProof/>
@@ -45845,7 +45476,7 @@
                   </w:tcPr>
                   <w:p>
                     <w:pPr>
-                      <w:pStyle w:val="Bibliografia"/>
+                      <w:pStyle w:val="Bibliography"/>
                       <w:rPr>
                         <w:noProof/>
                         <w:lang w:val="en-US"/>
@@ -45873,7 +45504,7 @@
                   </w:tcPr>
                   <w:p>
                     <w:pPr>
-                      <w:pStyle w:val="Bibliografia"/>
+                      <w:pStyle w:val="Bibliography"/>
                       <w:ind w:right="-158"/>
                       <w:rPr>
                         <w:noProof/>
@@ -45894,7 +45525,7 @@
                   </w:tcPr>
                   <w:p>
                     <w:pPr>
-                      <w:pStyle w:val="Bibliografia"/>
+                      <w:pStyle w:val="Bibliography"/>
                       <w:rPr>
                         <w:noProof/>
                         <w:lang w:val="en-US"/>
@@ -45970,7 +45601,7 @@
       </w:pPr>
     </w:p>
     <w:sectPr>
-      <w:headerReference w:type="default" r:id="rId43"/>
+      <w:headerReference w:type="default" r:id="rId48"/>
       <w:pgSz w:w="11906" w:h="16838" w:code="9"/>
       <w:pgMar w:top="1701" w:right="1134" w:bottom="1134" w:left="1701" w:header="720" w:footer="720" w:gutter="0"/>
       <w:cols w:space="720"/>
@@ -46006,6 +45637,36 @@
 </w:endnotes>
 </file>
 
+<file path=word/footer1.xml><?xml version="1.0" encoding="utf-8"?>
+<w:ftr xmlns:wpc="http://schemas.microsoft.com/office/word/2010/wordprocessingCanvas" xmlns:cx="http://schemas.microsoft.com/office/drawing/2014/chartex" xmlns:cx1="http://schemas.microsoft.com/office/drawing/2015/9/8/chartex" xmlns:cx2="http://schemas.microsoft.com/office/drawing/2015/10/21/chartex" xmlns:cx3="http://schemas.microsoft.com/office/drawing/2016/5/9/chartex" xmlns:cx4="http://schemas.microsoft.com/office/drawing/2016/5/10/chartex" xmlns:cx5="http://schemas.microsoft.com/office/drawing/2016/5/11/chartex" xmlns:cx6="http://schemas.microsoft.com/office/drawing/2016/5/12/chartex" xmlns:cx7="http://schemas.microsoft.com/office/drawing/2016/5/13/chartex" xmlns:cx8="http://schemas.microsoft.com/office/drawing/2016/5/14/chartex" xmlns:mc="http://schemas.openxmlformats.org/markup-compatibility/2006" xmlns:aink="http://schemas.microsoft.com/office/drawing/2016/ink" xmlns:am3d="http://schemas.microsoft.com/office/drawing/2017/model3d" xmlns:o="urn:schemas-microsoft-com:office:office" xmlns:r="http://schemas.openxmlformats.org/officeDocument/2006/relationships" xmlns:m="http://schemas.openxmlformats.org/officeDocument/2006/math" xmlns:v="urn:schemas-microsoft-com:vml" xmlns:wp14="http://schemas.microsoft.com/office/word/2010/wordprocessingDrawing" xmlns:wp="http://schemas.openxmlformats.org/drawingml/2006/wordprocessingDrawing" xmlns:w10="urn:schemas-microsoft-com:office:word" xmlns:w="http://schemas.openxmlformats.org/wordprocessingml/2006/main" xmlns:w14="http://schemas.microsoft.com/office/word/2010/wordml" xmlns:w15="http://schemas.microsoft.com/office/word/2012/wordml" xmlns:w16cid="http://schemas.microsoft.com/office/word/2016/wordml/cid" xmlns:w16se="http://schemas.microsoft.com/office/word/2015/wordml/symex" xmlns:wpg="http://schemas.microsoft.com/office/word/2010/wordprocessingGroup" xmlns:wpi="http://schemas.microsoft.com/office/word/2010/wordprocessingInk" xmlns:wne="http://schemas.microsoft.com/office/word/2006/wordml" xmlns:wps="http://schemas.microsoft.com/office/word/2010/wordprocessingShape" mc:Ignorable="w14 w15 w16se w16cid wp14">
+  <w:p>
+    <w:pPr>
+      <w:pStyle w:val="Footer"/>
+    </w:pPr>
+  </w:p>
+</w:ftr>
+</file>
+
+<file path=word/footer2.xml><?xml version="1.0" encoding="utf-8"?>
+<w:ftr xmlns:wpc="http://schemas.microsoft.com/office/word/2010/wordprocessingCanvas" xmlns:cx="http://schemas.microsoft.com/office/drawing/2014/chartex" xmlns:cx1="http://schemas.microsoft.com/office/drawing/2015/9/8/chartex" xmlns:cx2="http://schemas.microsoft.com/office/drawing/2015/10/21/chartex" xmlns:cx3="http://schemas.microsoft.com/office/drawing/2016/5/9/chartex" xmlns:cx4="http://schemas.microsoft.com/office/drawing/2016/5/10/chartex" xmlns:cx5="http://schemas.microsoft.com/office/drawing/2016/5/11/chartex" xmlns:cx6="http://schemas.microsoft.com/office/drawing/2016/5/12/chartex" xmlns:cx7="http://schemas.microsoft.com/office/drawing/2016/5/13/chartex" xmlns:cx8="http://schemas.microsoft.com/office/drawing/2016/5/14/chartex" xmlns:mc="http://schemas.openxmlformats.org/markup-compatibility/2006" xmlns:aink="http://schemas.microsoft.com/office/drawing/2016/ink" xmlns:am3d="http://schemas.microsoft.com/office/drawing/2017/model3d" xmlns:o="urn:schemas-microsoft-com:office:office" xmlns:r="http://schemas.openxmlformats.org/officeDocument/2006/relationships" xmlns:m="http://schemas.openxmlformats.org/officeDocument/2006/math" xmlns:v="urn:schemas-microsoft-com:vml" xmlns:wp14="http://schemas.microsoft.com/office/word/2010/wordprocessingDrawing" xmlns:wp="http://schemas.openxmlformats.org/drawingml/2006/wordprocessingDrawing" xmlns:w10="urn:schemas-microsoft-com:office:word" xmlns:w="http://schemas.openxmlformats.org/wordprocessingml/2006/main" xmlns:w14="http://schemas.microsoft.com/office/word/2010/wordml" xmlns:w15="http://schemas.microsoft.com/office/word/2012/wordml" xmlns:w16cid="http://schemas.microsoft.com/office/word/2016/wordml/cid" xmlns:w16se="http://schemas.microsoft.com/office/word/2015/wordml/symex" xmlns:wpg="http://schemas.microsoft.com/office/word/2010/wordprocessingGroup" xmlns:wpi="http://schemas.microsoft.com/office/word/2010/wordprocessingInk" xmlns:wne="http://schemas.microsoft.com/office/word/2006/wordml" xmlns:wps="http://schemas.microsoft.com/office/word/2010/wordprocessingShape" mc:Ignorable="w14 w15 w16se w16cid wp14">
+  <w:p>
+    <w:pPr>
+      <w:pStyle w:val="Footer"/>
+    </w:pPr>
+  </w:p>
+</w:ftr>
+</file>
+
+<file path=word/footer3.xml><?xml version="1.0" encoding="utf-8"?>
+<w:ftr xmlns:wpc="http://schemas.microsoft.com/office/word/2010/wordprocessingCanvas" xmlns:cx="http://schemas.microsoft.com/office/drawing/2014/chartex" xmlns:cx1="http://schemas.microsoft.com/office/drawing/2015/9/8/chartex" xmlns:cx2="http://schemas.microsoft.com/office/drawing/2015/10/21/chartex" xmlns:cx3="http://schemas.microsoft.com/office/drawing/2016/5/9/chartex" xmlns:cx4="http://schemas.microsoft.com/office/drawing/2016/5/10/chartex" xmlns:cx5="http://schemas.microsoft.com/office/drawing/2016/5/11/chartex" xmlns:cx6="http://schemas.microsoft.com/office/drawing/2016/5/12/chartex" xmlns:cx7="http://schemas.microsoft.com/office/drawing/2016/5/13/chartex" xmlns:cx8="http://schemas.microsoft.com/office/drawing/2016/5/14/chartex" xmlns:mc="http://schemas.openxmlformats.org/markup-compatibility/2006" xmlns:aink="http://schemas.microsoft.com/office/drawing/2016/ink" xmlns:am3d="http://schemas.microsoft.com/office/drawing/2017/model3d" xmlns:o="urn:schemas-microsoft-com:office:office" xmlns:r="http://schemas.openxmlformats.org/officeDocument/2006/relationships" xmlns:m="http://schemas.openxmlformats.org/officeDocument/2006/math" xmlns:v="urn:schemas-microsoft-com:vml" xmlns:wp14="http://schemas.microsoft.com/office/word/2010/wordprocessingDrawing" xmlns:wp="http://schemas.openxmlformats.org/drawingml/2006/wordprocessingDrawing" xmlns:w10="urn:schemas-microsoft-com:office:word" xmlns:w="http://schemas.openxmlformats.org/wordprocessingml/2006/main" xmlns:w14="http://schemas.microsoft.com/office/word/2010/wordml" xmlns:w15="http://schemas.microsoft.com/office/word/2012/wordml" xmlns:w16cid="http://schemas.microsoft.com/office/word/2016/wordml/cid" xmlns:w16se="http://schemas.microsoft.com/office/word/2015/wordml/symex" xmlns:wpg="http://schemas.microsoft.com/office/word/2010/wordprocessingGroup" xmlns:wpi="http://schemas.microsoft.com/office/word/2010/wordprocessingInk" xmlns:wne="http://schemas.microsoft.com/office/word/2006/wordml" xmlns:wps="http://schemas.microsoft.com/office/word/2010/wordprocessingShape" mc:Ignorable="w14 w15 w16se w16cid wp14">
+  <w:p>
+    <w:pPr>
+      <w:pStyle w:val="Footer"/>
+    </w:pPr>
+  </w:p>
+</w:ftr>
+</file>
+
 <file path=word/footnotes.xml><?xml version="1.0" encoding="utf-8"?>
 <w:footnotes xmlns:wpc="http://schemas.microsoft.com/office/word/2010/wordprocessingCanvas" xmlns:cx="http://schemas.microsoft.com/office/drawing/2014/chartex" xmlns:cx1="http://schemas.microsoft.com/office/drawing/2015/9/8/chartex" xmlns:cx2="http://schemas.microsoft.com/office/drawing/2015/10/21/chartex" xmlns:cx3="http://schemas.microsoft.com/office/drawing/2016/5/9/chartex" xmlns:cx4="http://schemas.microsoft.com/office/drawing/2016/5/10/chartex" xmlns:cx5="http://schemas.microsoft.com/office/drawing/2016/5/11/chartex" xmlns:cx6="http://schemas.microsoft.com/office/drawing/2016/5/12/chartex" xmlns:cx7="http://schemas.microsoft.com/office/drawing/2016/5/13/chartex" xmlns:cx8="http://schemas.microsoft.com/office/drawing/2016/5/14/chartex" xmlns:mc="http://schemas.openxmlformats.org/markup-compatibility/2006" xmlns:aink="http://schemas.microsoft.com/office/drawing/2016/ink" xmlns:am3d="http://schemas.microsoft.com/office/drawing/2017/model3d" xmlns:o="urn:schemas-microsoft-com:office:office" xmlns:r="http://schemas.openxmlformats.org/officeDocument/2006/relationships" xmlns:m="http://schemas.openxmlformats.org/officeDocument/2006/math" xmlns:v="urn:schemas-microsoft-com:vml" xmlns:wp14="http://schemas.microsoft.com/office/word/2010/wordprocessingDrawing" xmlns:wp="http://schemas.openxmlformats.org/drawingml/2006/wordprocessingDrawing" xmlns:w10="urn:schemas-microsoft-com:office:word" xmlns:w="http://schemas.openxmlformats.org/wordprocessingml/2006/main" xmlns:w14="http://schemas.microsoft.com/office/word/2010/wordml" xmlns:w15="http://schemas.microsoft.com/office/word/2012/wordml" xmlns:w16cid="http://schemas.microsoft.com/office/word/2016/wordml/cid" xmlns:w16se="http://schemas.microsoft.com/office/word/2015/wordml/symex" xmlns:wpg="http://schemas.microsoft.com/office/word/2010/wordprocessingGroup" xmlns:wpi="http://schemas.microsoft.com/office/word/2010/wordprocessingInk" xmlns:wne="http://schemas.microsoft.com/office/word/2006/wordml" xmlns:wps="http://schemas.microsoft.com/office/word/2010/wordprocessingShape" mc:Ignorable="w14 w15 w16se w16cid wp14">
   <w:footnote w:type="separator" w:id="-1">
@@ -46031,11 +45692,11 @@
   <w:footnote w:id="1">
     <w:p>
       <w:pPr>
-        <w:pStyle w:val="Textodenotaderodap"/>
+        <w:pStyle w:val="FootnoteText"/>
       </w:pPr>
       <w:r>
         <w:rPr>
-          <w:rStyle w:val="Refdenotaderodap"/>
+          <w:rStyle w:val="FootnoteReference"/>
         </w:rPr>
         <w:footnoteRef/>
       </w:r>
@@ -46058,11 +45719,11 @@
   <w:footnote w:id="2">
     <w:p>
       <w:pPr>
-        <w:pStyle w:val="Textodenotaderodap"/>
+        <w:pStyle w:val="FootnoteText"/>
       </w:pPr>
       <w:r>
         <w:rPr>
-          <w:rStyle w:val="Refdenotaderodap"/>
+          <w:rStyle w:val="FootnoteReference"/>
         </w:rPr>
         <w:footnoteRef/>
       </w:r>
@@ -46083,11 +45744,11 @@
   <w:footnote w:id="3">
     <w:p>
       <w:pPr>
-        <w:pStyle w:val="Textodenotaderodap"/>
+        <w:pStyle w:val="FootnoteText"/>
       </w:pPr>
       <w:r>
         <w:rPr>
-          <w:rStyle w:val="Refdenotaderodap"/>
+          <w:rStyle w:val="FootnoteReference"/>
         </w:rPr>
         <w:footnoteRef/>
       </w:r>
@@ -46110,11 +45771,11 @@
   <w:footnote w:id="4">
     <w:p>
       <w:pPr>
-        <w:pStyle w:val="Textodenotaderodap"/>
+        <w:pStyle w:val="FootnoteText"/>
       </w:pPr>
       <w:r>
         <w:rPr>
-          <w:rStyle w:val="Refdenotaderodap"/>
+          <w:rStyle w:val="FootnoteReference"/>
         </w:rPr>
         <w:footnoteRef/>
       </w:r>
@@ -46141,19 +45802,39 @@
 <w:hdr xmlns:wpc="http://schemas.microsoft.com/office/word/2010/wordprocessingCanvas" xmlns:cx="http://schemas.microsoft.com/office/drawing/2014/chartex" xmlns:cx1="http://schemas.microsoft.com/office/drawing/2015/9/8/chartex" xmlns:cx2="http://schemas.microsoft.com/office/drawing/2015/10/21/chartex" xmlns:cx3="http://schemas.microsoft.com/office/drawing/2016/5/9/chartex" xmlns:cx4="http://schemas.microsoft.com/office/drawing/2016/5/10/chartex" xmlns:cx5="http://schemas.microsoft.com/office/drawing/2016/5/11/chartex" xmlns:cx6="http://schemas.microsoft.com/office/drawing/2016/5/12/chartex" xmlns:cx7="http://schemas.microsoft.com/office/drawing/2016/5/13/chartex" xmlns:cx8="http://schemas.microsoft.com/office/drawing/2016/5/14/chartex" xmlns:mc="http://schemas.openxmlformats.org/markup-compatibility/2006" xmlns:aink="http://schemas.microsoft.com/office/drawing/2016/ink" xmlns:am3d="http://schemas.microsoft.com/office/drawing/2017/model3d" xmlns:o="urn:schemas-microsoft-com:office:office" xmlns:r="http://schemas.openxmlformats.org/officeDocument/2006/relationships" xmlns:m="http://schemas.openxmlformats.org/officeDocument/2006/math" xmlns:v="urn:schemas-microsoft-com:vml" xmlns:wp14="http://schemas.microsoft.com/office/word/2010/wordprocessingDrawing" xmlns:wp="http://schemas.openxmlformats.org/drawingml/2006/wordprocessingDrawing" xmlns:w10="urn:schemas-microsoft-com:office:word" xmlns:w="http://schemas.openxmlformats.org/wordprocessingml/2006/main" xmlns:w14="http://schemas.microsoft.com/office/word/2010/wordml" xmlns:w15="http://schemas.microsoft.com/office/word/2012/wordml" xmlns:w16cid="http://schemas.microsoft.com/office/word/2016/wordml/cid" xmlns:w16se="http://schemas.microsoft.com/office/word/2015/wordml/symex" xmlns:wpg="http://schemas.microsoft.com/office/word/2010/wordprocessingGroup" xmlns:wpi="http://schemas.microsoft.com/office/word/2010/wordprocessingInk" xmlns:wne="http://schemas.microsoft.com/office/word/2006/wordml" xmlns:wps="http://schemas.microsoft.com/office/word/2010/wordprocessingShape" mc:Ignorable="w14 w15 w16se w16cid wp14">
   <w:p>
     <w:pPr>
-      <w:pStyle w:val="Cabealho"/>
-      <w:jc w:val="right"/>
-    </w:pPr>
-  </w:p>
-  <w:p>
-    <w:pPr>
-      <w:pStyle w:val="Cabealho"/>
+      <w:pStyle w:val="Header"/>
     </w:pPr>
   </w:p>
 </w:hdr>
 </file>
 
 <file path=word/header2.xml><?xml version="1.0" encoding="utf-8"?>
+<w:hdr xmlns:wpc="http://schemas.microsoft.com/office/word/2010/wordprocessingCanvas" xmlns:cx="http://schemas.microsoft.com/office/drawing/2014/chartex" xmlns:cx1="http://schemas.microsoft.com/office/drawing/2015/9/8/chartex" xmlns:cx2="http://schemas.microsoft.com/office/drawing/2015/10/21/chartex" xmlns:cx3="http://schemas.microsoft.com/office/drawing/2016/5/9/chartex" xmlns:cx4="http://schemas.microsoft.com/office/drawing/2016/5/10/chartex" xmlns:cx5="http://schemas.microsoft.com/office/drawing/2016/5/11/chartex" xmlns:cx6="http://schemas.microsoft.com/office/drawing/2016/5/12/chartex" xmlns:cx7="http://schemas.microsoft.com/office/drawing/2016/5/13/chartex" xmlns:cx8="http://schemas.microsoft.com/office/drawing/2016/5/14/chartex" xmlns:mc="http://schemas.openxmlformats.org/markup-compatibility/2006" xmlns:aink="http://schemas.microsoft.com/office/drawing/2016/ink" xmlns:am3d="http://schemas.microsoft.com/office/drawing/2017/model3d" xmlns:o="urn:schemas-microsoft-com:office:office" xmlns:r="http://schemas.openxmlformats.org/officeDocument/2006/relationships" xmlns:m="http://schemas.openxmlformats.org/officeDocument/2006/math" xmlns:v="urn:schemas-microsoft-com:vml" xmlns:wp14="http://schemas.microsoft.com/office/word/2010/wordprocessingDrawing" xmlns:wp="http://schemas.openxmlformats.org/drawingml/2006/wordprocessingDrawing" xmlns:w10="urn:schemas-microsoft-com:office:word" xmlns:w="http://schemas.openxmlformats.org/wordprocessingml/2006/main" xmlns:w14="http://schemas.microsoft.com/office/word/2010/wordml" xmlns:w15="http://schemas.microsoft.com/office/word/2012/wordml" xmlns:w16cid="http://schemas.microsoft.com/office/word/2016/wordml/cid" xmlns:w16se="http://schemas.microsoft.com/office/word/2015/wordml/symex" xmlns:wpg="http://schemas.microsoft.com/office/word/2010/wordprocessingGroup" xmlns:wpi="http://schemas.microsoft.com/office/word/2010/wordprocessingInk" xmlns:wne="http://schemas.microsoft.com/office/word/2006/wordml" xmlns:wps="http://schemas.microsoft.com/office/word/2010/wordprocessingShape" mc:Ignorable="w14 w15 w16se w16cid wp14">
+  <w:p>
+    <w:pPr>
+      <w:pStyle w:val="Header"/>
+      <w:jc w:val="right"/>
+    </w:pPr>
+  </w:p>
+  <w:p>
+    <w:pPr>
+      <w:pStyle w:val="Header"/>
+    </w:pPr>
+  </w:p>
+</w:hdr>
+</file>
+
+<file path=word/header3.xml><?xml version="1.0" encoding="utf-8"?>
+<w:hdr xmlns:wpc="http://schemas.microsoft.com/office/word/2010/wordprocessingCanvas" xmlns:cx="http://schemas.microsoft.com/office/drawing/2014/chartex" xmlns:cx1="http://schemas.microsoft.com/office/drawing/2015/9/8/chartex" xmlns:cx2="http://schemas.microsoft.com/office/drawing/2015/10/21/chartex" xmlns:cx3="http://schemas.microsoft.com/office/drawing/2016/5/9/chartex" xmlns:cx4="http://schemas.microsoft.com/office/drawing/2016/5/10/chartex" xmlns:cx5="http://schemas.microsoft.com/office/drawing/2016/5/11/chartex" xmlns:cx6="http://schemas.microsoft.com/office/drawing/2016/5/12/chartex" xmlns:cx7="http://schemas.microsoft.com/office/drawing/2016/5/13/chartex" xmlns:cx8="http://schemas.microsoft.com/office/drawing/2016/5/14/chartex" xmlns:mc="http://schemas.openxmlformats.org/markup-compatibility/2006" xmlns:aink="http://schemas.microsoft.com/office/drawing/2016/ink" xmlns:am3d="http://schemas.microsoft.com/office/drawing/2017/model3d" xmlns:o="urn:schemas-microsoft-com:office:office" xmlns:r="http://schemas.openxmlformats.org/officeDocument/2006/relationships" xmlns:m="http://schemas.openxmlformats.org/officeDocument/2006/math" xmlns:v="urn:schemas-microsoft-com:vml" xmlns:wp14="http://schemas.microsoft.com/office/word/2010/wordprocessingDrawing" xmlns:wp="http://schemas.openxmlformats.org/drawingml/2006/wordprocessingDrawing" xmlns:w10="urn:schemas-microsoft-com:office:word" xmlns:w="http://schemas.openxmlformats.org/wordprocessingml/2006/main" xmlns:w14="http://schemas.microsoft.com/office/word/2010/wordml" xmlns:w15="http://schemas.microsoft.com/office/word/2012/wordml" xmlns:w16cid="http://schemas.microsoft.com/office/word/2016/wordml/cid" xmlns:w16se="http://schemas.microsoft.com/office/word/2015/wordml/symex" xmlns:wpg="http://schemas.microsoft.com/office/word/2010/wordprocessingGroup" xmlns:wpi="http://schemas.microsoft.com/office/word/2010/wordprocessingInk" xmlns:wne="http://schemas.microsoft.com/office/word/2006/wordml" xmlns:wps="http://schemas.microsoft.com/office/word/2010/wordprocessingShape" mc:Ignorable="w14 w15 w16se w16cid wp14">
+  <w:p>
+    <w:pPr>
+      <w:pStyle w:val="Header"/>
+    </w:pPr>
+  </w:p>
+</w:hdr>
+</file>
+
+<file path=word/header4.xml><?xml version="1.0" encoding="utf-8"?>
 <w:hdr xmlns:wpc="http://schemas.microsoft.com/office/word/2010/wordprocessingCanvas" xmlns:cx="http://schemas.microsoft.com/office/drawing/2014/chartex" xmlns:cx1="http://schemas.microsoft.com/office/drawing/2015/9/8/chartex" xmlns:cx2="http://schemas.microsoft.com/office/drawing/2015/10/21/chartex" xmlns:cx3="http://schemas.microsoft.com/office/drawing/2016/5/9/chartex" xmlns:cx4="http://schemas.microsoft.com/office/drawing/2016/5/10/chartex" xmlns:cx5="http://schemas.microsoft.com/office/drawing/2016/5/11/chartex" xmlns:cx6="http://schemas.microsoft.com/office/drawing/2016/5/12/chartex" xmlns:cx7="http://schemas.microsoft.com/office/drawing/2016/5/13/chartex" xmlns:cx8="http://schemas.microsoft.com/office/drawing/2016/5/14/chartex" xmlns:mc="http://schemas.openxmlformats.org/markup-compatibility/2006" xmlns:aink="http://schemas.microsoft.com/office/drawing/2016/ink" xmlns:am3d="http://schemas.microsoft.com/office/drawing/2017/model3d" xmlns:o="urn:schemas-microsoft-com:office:office" xmlns:r="http://schemas.openxmlformats.org/officeDocument/2006/relationships" xmlns:m="http://schemas.openxmlformats.org/officeDocument/2006/math" xmlns:v="urn:schemas-microsoft-com:vml" xmlns:wp14="http://schemas.microsoft.com/office/word/2010/wordprocessingDrawing" xmlns:wp="http://schemas.openxmlformats.org/drawingml/2006/wordprocessingDrawing" xmlns:w10="urn:schemas-microsoft-com:office:word" xmlns:w="http://schemas.openxmlformats.org/wordprocessingml/2006/main" xmlns:w14="http://schemas.microsoft.com/office/word/2010/wordml" xmlns:w15="http://schemas.microsoft.com/office/word/2012/wordml" xmlns:w16cid="http://schemas.microsoft.com/office/word/2016/wordml/cid" xmlns:w16se="http://schemas.microsoft.com/office/word/2015/wordml/symex" xmlns:wpg="http://schemas.microsoft.com/office/word/2010/wordprocessingGroup" xmlns:wpi="http://schemas.microsoft.com/office/word/2010/wordprocessingInk" xmlns:wne="http://schemas.microsoft.com/office/word/2006/wordml" xmlns:wps="http://schemas.microsoft.com/office/word/2010/wordprocessingShape" mc:Ignorable="w14 w15 w16se w16cid wp14">
   <w:sdt>
     <w:sdtPr>
@@ -46171,7 +45852,7 @@
     <w:sdtContent>
       <w:p>
         <w:pPr>
-          <w:pStyle w:val="Cabealho"/>
+          <w:pStyle w:val="Header"/>
           <w:jc w:val="right"/>
         </w:pPr>
         <w:r>
@@ -46187,7 +45868,7 @@
           <w:rPr>
             <w:noProof/>
           </w:rPr>
-          <w:t>17</w:t>
+          <w:t>15</w:t>
         </w:r>
         <w:r>
           <w:rPr>
@@ -46200,7 +45881,7 @@
   </w:sdt>
   <w:p>
     <w:pPr>
-      <w:pStyle w:val="Cabealho"/>
+      <w:pStyle w:val="Header"/>
     </w:pPr>
   </w:p>
 </w:hdr>
@@ -48136,11 +47817,11 @@
       <w:jc w:val="both"/>
     </w:pPr>
   </w:style>
-  <w:style w:type="paragraph" w:styleId="Ttulo1">
+  <w:style w:type="paragraph" w:styleId="Heading1">
     <w:name w:val="heading 1"/>
     <w:basedOn w:val="Normal"/>
     <w:next w:val="Normal"/>
-    <w:link w:val="Ttulo1Char"/>
+    <w:link w:val="Heading1Char"/>
     <w:uiPriority w:val="9"/>
     <w:qFormat/>
     <w:rsid w:val="00E511CF"/>
@@ -48157,11 +47838,11 @@
       <w:szCs w:val="32"/>
     </w:rPr>
   </w:style>
-  <w:style w:type="paragraph" w:styleId="Ttulo2">
+  <w:style w:type="paragraph" w:styleId="Heading2">
     <w:name w:val="heading 2"/>
     <w:basedOn w:val="Normal"/>
     <w:next w:val="Normal"/>
-    <w:link w:val="Ttulo2Char"/>
+    <w:link w:val="Heading2Char"/>
     <w:uiPriority w:val="9"/>
     <w:unhideWhenUsed/>
     <w:qFormat/>
@@ -48179,11 +47860,11 @@
       <w:szCs w:val="26"/>
     </w:rPr>
   </w:style>
-  <w:style w:type="paragraph" w:styleId="Ttulo3">
+  <w:style w:type="paragraph" w:styleId="Heading3">
     <w:name w:val="heading 3"/>
     <w:basedOn w:val="Normal"/>
     <w:next w:val="Normal"/>
-    <w:link w:val="Ttulo3Char"/>
+    <w:link w:val="Heading3Char"/>
     <w:uiPriority w:val="9"/>
     <w:unhideWhenUsed/>
     <w:qFormat/>
@@ -48201,11 +47882,11 @@
       <w:szCs w:val="24"/>
     </w:rPr>
   </w:style>
-  <w:style w:type="paragraph" w:styleId="Ttulo4">
+  <w:style w:type="paragraph" w:styleId="Heading4">
     <w:name w:val="heading 4"/>
     <w:basedOn w:val="Normal"/>
     <w:next w:val="Normal"/>
-    <w:link w:val="Ttulo4Char"/>
+    <w:link w:val="Heading4Char"/>
     <w:uiPriority w:val="9"/>
     <w:unhideWhenUsed/>
     <w:qFormat/>
@@ -48223,13 +47904,13 @@
       <w:color w:val="2F5496" w:themeColor="accent1" w:themeShade="BF"/>
     </w:rPr>
   </w:style>
-  <w:style w:type="character" w:default="1" w:styleId="Fontepargpadro">
+  <w:style w:type="character" w:default="1" w:styleId="DefaultParagraphFont">
     <w:name w:val="Default Paragraph Font"/>
     <w:uiPriority w:val="1"/>
     <w:semiHidden/>
     <w:unhideWhenUsed/>
   </w:style>
-  <w:style w:type="table" w:default="1" w:styleId="Tabelanormal">
+  <w:style w:type="table" w:default="1" w:styleId="TableNormal">
     <w:name w:val="Normal Table"/>
     <w:uiPriority w:val="99"/>
     <w:semiHidden/>
@@ -48244,16 +47925,16 @@
       </w:tblCellMar>
     </w:tblPr>
   </w:style>
-  <w:style w:type="numbering" w:default="1" w:styleId="Semlista">
+  <w:style w:type="numbering" w:default="1" w:styleId="NoList">
     <w:name w:val="No List"/>
     <w:uiPriority w:val="99"/>
     <w:semiHidden/>
     <w:unhideWhenUsed/>
   </w:style>
-  <w:style w:type="paragraph" w:styleId="Cabealho">
+  <w:style w:type="paragraph" w:styleId="Header">
     <w:name w:val="header"/>
     <w:basedOn w:val="Normal"/>
-    <w:link w:val="CabealhoChar"/>
+    <w:link w:val="HeaderChar"/>
     <w:uiPriority w:val="99"/>
     <w:unhideWhenUsed/>
     <w:rsid w:val="006A47F4"/>
@@ -48265,17 +47946,17 @@
       <w:spacing w:after="0" w:line="240" w:lineRule="auto"/>
     </w:pPr>
   </w:style>
-  <w:style w:type="character" w:customStyle="1" w:styleId="CabealhoChar">
-    <w:name w:val="Cabeçalho Char"/>
-    <w:basedOn w:val="Fontepargpadro"/>
-    <w:link w:val="Cabealho"/>
+  <w:style w:type="character" w:customStyle="1" w:styleId="HeaderChar">
+    <w:name w:val="Header Char"/>
+    <w:basedOn w:val="DefaultParagraphFont"/>
+    <w:link w:val="Header"/>
     <w:uiPriority w:val="99"/>
     <w:rsid w:val="006A47F4"/>
   </w:style>
-  <w:style w:type="paragraph" w:styleId="Rodap">
+  <w:style w:type="paragraph" w:styleId="Footer">
     <w:name w:val="footer"/>
     <w:basedOn w:val="Normal"/>
-    <w:link w:val="RodapChar"/>
+    <w:link w:val="FooterChar"/>
     <w:uiPriority w:val="99"/>
     <w:unhideWhenUsed/>
     <w:rsid w:val="006A47F4"/>
@@ -48287,17 +47968,17 @@
       <w:spacing w:after="0" w:line="240" w:lineRule="auto"/>
     </w:pPr>
   </w:style>
-  <w:style w:type="character" w:customStyle="1" w:styleId="RodapChar">
-    <w:name w:val="Rodapé Char"/>
-    <w:basedOn w:val="Fontepargpadro"/>
-    <w:link w:val="Rodap"/>
+  <w:style w:type="character" w:customStyle="1" w:styleId="FooterChar">
+    <w:name w:val="Footer Char"/>
+    <w:basedOn w:val="DefaultParagraphFont"/>
+    <w:link w:val="Footer"/>
     <w:uiPriority w:val="99"/>
     <w:rsid w:val="006A47F4"/>
   </w:style>
-  <w:style w:type="character" w:customStyle="1" w:styleId="Ttulo1Char">
-    <w:name w:val="Título 1 Char"/>
-    <w:basedOn w:val="Fontepargpadro"/>
-    <w:link w:val="Ttulo1"/>
+  <w:style w:type="character" w:customStyle="1" w:styleId="Heading1Char">
+    <w:name w:val="Heading 1 Char"/>
+    <w:basedOn w:val="DefaultParagraphFont"/>
+    <w:link w:val="Heading1"/>
     <w:uiPriority w:val="9"/>
     <w:rsid w:val="00E511CF"/>
     <w:rPr>
@@ -48307,9 +47988,9 @@
       <w:szCs w:val="32"/>
     </w:rPr>
   </w:style>
-  <w:style w:type="paragraph" w:styleId="CabealhodoSumrio">
+  <w:style w:type="paragraph" w:styleId="TOCHeading">
     <w:name w:val="TOC Heading"/>
-    <w:basedOn w:val="Ttulo1"/>
+    <w:basedOn w:val="Heading1"/>
     <w:next w:val="Normal"/>
     <w:uiPriority w:val="39"/>
     <w:unhideWhenUsed/>
@@ -48322,7 +48003,7 @@
       <w:lang w:eastAsia="pt-BR"/>
     </w:rPr>
   </w:style>
-  <w:style w:type="paragraph" w:styleId="Sumrio2">
+  <w:style w:type="paragraph" w:styleId="TOC2">
     <w:name w:val="toc 2"/>
     <w:basedOn w:val="Normal"/>
     <w:next w:val="Normal"/>
@@ -48339,7 +48020,7 @@
       <w:lang w:eastAsia="pt-BR"/>
     </w:rPr>
   </w:style>
-  <w:style w:type="paragraph" w:styleId="Sumrio1">
+  <w:style w:type="paragraph" w:styleId="TOC1">
     <w:name w:val="toc 1"/>
     <w:basedOn w:val="Normal"/>
     <w:next w:val="Normal"/>
@@ -48355,7 +48036,7 @@
       <w:lang w:eastAsia="pt-BR"/>
     </w:rPr>
   </w:style>
-  <w:style w:type="paragraph" w:styleId="Sumrio3">
+  <w:style w:type="paragraph" w:styleId="TOC3">
     <w:name w:val="toc 3"/>
     <w:basedOn w:val="Normal"/>
     <w:next w:val="Normal"/>
@@ -48374,7 +48055,7 @@
   </w:style>
   <w:style w:type="character" w:styleId="Hyperlink">
     <w:name w:val="Hyperlink"/>
-    <w:basedOn w:val="Fontepargpadro"/>
+    <w:basedOn w:val="DefaultParagraphFont"/>
     <w:uiPriority w:val="99"/>
     <w:unhideWhenUsed/>
     <w:rsid w:val="006A47F4"/>
@@ -48383,7 +48064,7 @@
       <w:u w:val="single"/>
     </w:rPr>
   </w:style>
-  <w:style w:type="paragraph" w:styleId="Bibliografia">
+  <w:style w:type="paragraph" w:styleId="Bibliography">
     <w:name w:val="Bibliography"/>
     <w:basedOn w:val="Normal"/>
     <w:next w:val="Normal"/>
@@ -48391,7 +48072,7 @@
     <w:unhideWhenUsed/>
     <w:rsid w:val="000D5A97"/>
   </w:style>
-  <w:style w:type="paragraph" w:styleId="SemEspaamento">
+  <w:style w:type="paragraph" w:styleId="NoSpacing">
     <w:name w:val="No Spacing"/>
     <w:uiPriority w:val="1"/>
     <w:qFormat/>
@@ -48401,7 +48082,7 @@
       <w:jc w:val="both"/>
     </w:pPr>
   </w:style>
-  <w:style w:type="paragraph" w:styleId="PargrafodaLista">
+  <w:style w:type="paragraph" w:styleId="ListParagraph">
     <w:name w:val="List Paragraph"/>
     <w:basedOn w:val="Normal"/>
     <w:uiPriority w:val="34"/>
@@ -48412,9 +48093,9 @@
       <w:contextualSpacing/>
     </w:pPr>
   </w:style>
-  <w:style w:type="table" w:styleId="Tabelacomgrade">
+  <w:style w:type="table" w:styleId="TableGrid">
     <w:name w:val="Table Grid"/>
-    <w:basedOn w:val="Tabelanormal"/>
+    <w:basedOn w:val="TableNormal"/>
     <w:uiPriority w:val="39"/>
     <w:rsid w:val="003216E3"/>
     <w:pPr>
@@ -48431,10 +48112,10 @@
       </w:tblBorders>
     </w:tblPr>
   </w:style>
-  <w:style w:type="character" w:customStyle="1" w:styleId="Ttulo2Char">
-    <w:name w:val="Título 2 Char"/>
-    <w:basedOn w:val="Fontepargpadro"/>
-    <w:link w:val="Ttulo2"/>
+  <w:style w:type="character" w:customStyle="1" w:styleId="Heading2Char">
+    <w:name w:val="Heading 2 Char"/>
+    <w:basedOn w:val="DefaultParagraphFont"/>
+    <w:link w:val="Heading2"/>
     <w:uiPriority w:val="9"/>
     <w:rsid w:val="00EC1A94"/>
     <w:rPr>
@@ -48444,10 +48125,10 @@
       <w:szCs w:val="26"/>
     </w:rPr>
   </w:style>
-  <w:style w:type="character" w:customStyle="1" w:styleId="Ttulo3Char">
-    <w:name w:val="Título 3 Char"/>
-    <w:basedOn w:val="Fontepargpadro"/>
-    <w:link w:val="Ttulo3"/>
+  <w:style w:type="character" w:customStyle="1" w:styleId="Heading3Char">
+    <w:name w:val="Heading 3 Char"/>
+    <w:basedOn w:val="DefaultParagraphFont"/>
+    <w:link w:val="Heading3"/>
     <w:uiPriority w:val="9"/>
     <w:rsid w:val="00F22FDC"/>
     <w:rPr>
@@ -48457,10 +48138,10 @@
       <w:szCs w:val="24"/>
     </w:rPr>
   </w:style>
-  <w:style w:type="paragraph" w:styleId="Pr-formataoHTML">
+  <w:style w:type="paragraph" w:styleId="HTMLPreformatted">
     <w:name w:val="HTML Preformatted"/>
     <w:basedOn w:val="Normal"/>
-    <w:link w:val="Pr-formataoHTMLChar"/>
+    <w:link w:val="HTMLPreformattedChar"/>
     <w:uiPriority w:val="99"/>
     <w:semiHidden/>
     <w:unhideWhenUsed/>
@@ -48494,10 +48175,10 @@
       <w:lang w:eastAsia="pt-BR"/>
     </w:rPr>
   </w:style>
-  <w:style w:type="character" w:customStyle="1" w:styleId="Pr-formataoHTMLChar">
-    <w:name w:val="Pré-formatação HTML Char"/>
-    <w:basedOn w:val="Fontepargpadro"/>
-    <w:link w:val="Pr-formataoHTML"/>
+  <w:style w:type="character" w:customStyle="1" w:styleId="HTMLPreformattedChar">
+    <w:name w:val="HTML Preformatted Char"/>
+    <w:basedOn w:val="DefaultParagraphFont"/>
+    <w:link w:val="HTMLPreformatted"/>
     <w:uiPriority w:val="99"/>
     <w:semiHidden/>
     <w:rsid w:val="00F362F8"/>
@@ -48510,55 +48191,55 @@
   </w:style>
   <w:style w:type="character" w:customStyle="1" w:styleId="kn">
     <w:name w:val="kn"/>
-    <w:basedOn w:val="Fontepargpadro"/>
+    <w:basedOn w:val="DefaultParagraphFont"/>
     <w:rsid w:val="00F362F8"/>
   </w:style>
   <w:style w:type="character" w:customStyle="1" w:styleId="nn">
     <w:name w:val="nn"/>
-    <w:basedOn w:val="Fontepargpadro"/>
+    <w:basedOn w:val="DefaultParagraphFont"/>
     <w:rsid w:val="00F362F8"/>
   </w:style>
   <w:style w:type="character" w:customStyle="1" w:styleId="k">
     <w:name w:val="k"/>
-    <w:basedOn w:val="Fontepargpadro"/>
+    <w:basedOn w:val="DefaultParagraphFont"/>
     <w:rsid w:val="00F362F8"/>
   </w:style>
   <w:style w:type="character" w:customStyle="1" w:styleId="n">
     <w:name w:val="n"/>
-    <w:basedOn w:val="Fontepargpadro"/>
+    <w:basedOn w:val="DefaultParagraphFont"/>
     <w:rsid w:val="00F362F8"/>
   </w:style>
   <w:style w:type="character" w:customStyle="1" w:styleId="o">
     <w:name w:val="o"/>
-    <w:basedOn w:val="Fontepargpadro"/>
+    <w:basedOn w:val="DefaultParagraphFont"/>
     <w:rsid w:val="00F362F8"/>
   </w:style>
   <w:style w:type="character" w:customStyle="1" w:styleId="p">
     <w:name w:val="p"/>
-    <w:basedOn w:val="Fontepargpadro"/>
+    <w:basedOn w:val="DefaultParagraphFont"/>
     <w:rsid w:val="00F362F8"/>
   </w:style>
   <w:style w:type="character" w:customStyle="1" w:styleId="s1">
     <w:name w:val="s1"/>
-    <w:basedOn w:val="Fontepargpadro"/>
+    <w:basedOn w:val="DefaultParagraphFont"/>
     <w:rsid w:val="00F362F8"/>
   </w:style>
   <w:style w:type="character" w:customStyle="1" w:styleId="c1">
     <w:name w:val="c1"/>
-    <w:basedOn w:val="Fontepargpadro"/>
+    <w:basedOn w:val="DefaultParagraphFont"/>
     <w:rsid w:val="00F362F8"/>
   </w:style>
   <w:style w:type="character" w:customStyle="1" w:styleId="nb">
     <w:name w:val="nb"/>
-    <w:basedOn w:val="Fontepargpadro"/>
+    <w:basedOn w:val="DefaultParagraphFont"/>
     <w:rsid w:val="00F362F8"/>
   </w:style>
   <w:style w:type="character" w:customStyle="1" w:styleId="mi">
     <w:name w:val="mi"/>
-    <w:basedOn w:val="Fontepargpadro"/>
+    <w:basedOn w:val="DefaultParagraphFont"/>
     <w:rsid w:val="00F362F8"/>
   </w:style>
-  <w:style w:type="paragraph" w:styleId="Legenda">
+  <w:style w:type="paragraph" w:styleId="Caption">
     <w:name w:val="caption"/>
     <w:basedOn w:val="Normal"/>
     <w:next w:val="Normal"/>
@@ -48577,10 +48258,10 @@
       <w:szCs w:val="18"/>
     </w:rPr>
   </w:style>
-  <w:style w:type="character" w:customStyle="1" w:styleId="Ttulo4Char">
-    <w:name w:val="Título 4 Char"/>
-    <w:basedOn w:val="Fontepargpadro"/>
-    <w:link w:val="Ttulo4"/>
+  <w:style w:type="character" w:customStyle="1" w:styleId="Heading4Char">
+    <w:name w:val="Heading 4 Char"/>
+    <w:basedOn w:val="DefaultParagraphFont"/>
+    <w:link w:val="Heading4"/>
     <w:uiPriority w:val="9"/>
     <w:rsid w:val="00F22FDC"/>
     <w:rPr>
@@ -48590,10 +48271,10 @@
       <w:color w:val="2F5496" w:themeColor="accent1" w:themeShade="BF"/>
     </w:rPr>
   </w:style>
-  <w:style w:type="paragraph" w:styleId="Textodenotaderodap">
+  <w:style w:type="paragraph" w:styleId="FootnoteText">
     <w:name w:val="footnote text"/>
     <w:basedOn w:val="Normal"/>
-    <w:link w:val="TextodenotaderodapChar"/>
+    <w:link w:val="FootnoteTextChar"/>
     <w:uiPriority w:val="99"/>
     <w:semiHidden/>
     <w:unhideWhenUsed/>
@@ -48606,10 +48287,10 @@
       <w:szCs w:val="20"/>
     </w:rPr>
   </w:style>
-  <w:style w:type="character" w:customStyle="1" w:styleId="TextodenotaderodapChar">
-    <w:name w:val="Texto de nota de rodapé Char"/>
-    <w:basedOn w:val="Fontepargpadro"/>
-    <w:link w:val="Textodenotaderodap"/>
+  <w:style w:type="character" w:customStyle="1" w:styleId="FootnoteTextChar">
+    <w:name w:val="Footnote Text Char"/>
+    <w:basedOn w:val="DefaultParagraphFont"/>
+    <w:link w:val="FootnoteText"/>
     <w:uiPriority w:val="99"/>
     <w:semiHidden/>
     <w:rsid w:val="000948C4"/>
@@ -48618,9 +48299,9 @@
       <w:szCs w:val="20"/>
     </w:rPr>
   </w:style>
-  <w:style w:type="character" w:styleId="Refdenotaderodap">
+  <w:style w:type="character" w:styleId="FootnoteReference">
     <w:name w:val="footnote reference"/>
-    <w:basedOn w:val="Fontepargpadro"/>
+    <w:basedOn w:val="DefaultParagraphFont"/>
     <w:uiPriority w:val="99"/>
     <w:semiHidden/>
     <w:unhideWhenUsed/>
@@ -48629,9 +48310,9 @@
       <w:vertAlign w:val="superscript"/>
     </w:rPr>
   </w:style>
-  <w:style w:type="character" w:styleId="MenoPendente">
+  <w:style w:type="character" w:styleId="UnresolvedMention">
     <w:name w:val="Unresolved Mention"/>
-    <w:basedOn w:val="Fontepargpadro"/>
+    <w:basedOn w:val="DefaultParagraphFont"/>
     <w:uiPriority w:val="99"/>
     <w:semiHidden/>
     <w:unhideWhenUsed/>
@@ -48641,9 +48322,9 @@
       <w:shd w:val="clear" w:color="auto" w:fill="E6E6E6"/>
     </w:rPr>
   </w:style>
-  <w:style w:type="character" w:styleId="TextodoEspaoReservado">
+  <w:style w:type="character" w:styleId="PlaceholderText">
     <w:name w:val="Placeholder Text"/>
-    <w:basedOn w:val="Fontepargpadro"/>
+    <w:basedOn w:val="DefaultParagraphFont"/>
     <w:uiPriority w:val="99"/>
     <w:semiHidden/>
     <w:rsid w:val="006543B0"/>
@@ -48651,9 +48332,9 @@
       <w:color w:val="808080"/>
     </w:rPr>
   </w:style>
-  <w:style w:type="character" w:styleId="Refdecomentrio">
+  <w:style w:type="character" w:styleId="CommentReference">
     <w:name w:val="annotation reference"/>
-    <w:basedOn w:val="Fontepargpadro"/>
+    <w:basedOn w:val="DefaultParagraphFont"/>
     <w:uiPriority w:val="99"/>
     <w:semiHidden/>
     <w:unhideWhenUsed/>
@@ -48663,10 +48344,10 @@
       <w:szCs w:val="16"/>
     </w:rPr>
   </w:style>
-  <w:style w:type="paragraph" w:styleId="Textodecomentrio">
+  <w:style w:type="paragraph" w:styleId="CommentText">
     <w:name w:val="annotation text"/>
     <w:basedOn w:val="Normal"/>
-    <w:link w:val="TextodecomentrioChar"/>
+    <w:link w:val="CommentTextChar"/>
     <w:uiPriority w:val="99"/>
     <w:semiHidden/>
     <w:unhideWhenUsed/>
@@ -48679,10 +48360,10 @@
       <w:szCs w:val="20"/>
     </w:rPr>
   </w:style>
-  <w:style w:type="character" w:customStyle="1" w:styleId="TextodecomentrioChar">
-    <w:name w:val="Texto de comentário Char"/>
-    <w:basedOn w:val="Fontepargpadro"/>
-    <w:link w:val="Textodecomentrio"/>
+  <w:style w:type="character" w:customStyle="1" w:styleId="CommentTextChar">
+    <w:name w:val="Comment Text Char"/>
+    <w:basedOn w:val="DefaultParagraphFont"/>
+    <w:link w:val="CommentText"/>
     <w:uiPriority w:val="99"/>
     <w:semiHidden/>
     <w:rsid w:val="008317EE"/>
@@ -48691,11 +48372,11 @@
       <w:szCs w:val="20"/>
     </w:rPr>
   </w:style>
-  <w:style w:type="paragraph" w:styleId="Assuntodocomentrio">
+  <w:style w:type="paragraph" w:styleId="CommentSubject">
     <w:name w:val="annotation subject"/>
-    <w:basedOn w:val="Textodecomentrio"/>
-    <w:next w:val="Textodecomentrio"/>
-    <w:link w:val="AssuntodocomentrioChar"/>
+    <w:basedOn w:val="CommentText"/>
+    <w:next w:val="CommentText"/>
+    <w:link w:val="CommentSubjectChar"/>
     <w:uiPriority w:val="99"/>
     <w:semiHidden/>
     <w:unhideWhenUsed/>
@@ -48705,10 +48386,10 @@
       <w:bCs/>
     </w:rPr>
   </w:style>
-  <w:style w:type="character" w:customStyle="1" w:styleId="AssuntodocomentrioChar">
-    <w:name w:val="Assunto do comentário Char"/>
-    <w:basedOn w:val="TextodecomentrioChar"/>
-    <w:link w:val="Assuntodocomentrio"/>
+  <w:style w:type="character" w:customStyle="1" w:styleId="CommentSubjectChar">
+    <w:name w:val="Comment Subject Char"/>
+    <w:basedOn w:val="CommentTextChar"/>
+    <w:link w:val="CommentSubject"/>
     <w:uiPriority w:val="99"/>
     <w:semiHidden/>
     <w:rsid w:val="008317EE"/>
@@ -48719,10 +48400,10 @@
       <w:szCs w:val="20"/>
     </w:rPr>
   </w:style>
-  <w:style w:type="paragraph" w:styleId="Textodebalo">
+  <w:style w:type="paragraph" w:styleId="BalloonText">
     <w:name w:val="Balloon Text"/>
     <w:basedOn w:val="Normal"/>
-    <w:link w:val="TextodebaloChar"/>
+    <w:link w:val="BalloonTextChar"/>
     <w:uiPriority w:val="99"/>
     <w:semiHidden/>
     <w:unhideWhenUsed/>
@@ -48736,10 +48417,10 @@
       <w:szCs w:val="18"/>
     </w:rPr>
   </w:style>
-  <w:style w:type="character" w:customStyle="1" w:styleId="TextodebaloChar">
-    <w:name w:val="Texto de balão Char"/>
-    <w:basedOn w:val="Fontepargpadro"/>
-    <w:link w:val="Textodebalo"/>
+  <w:style w:type="character" w:customStyle="1" w:styleId="BalloonTextChar">
+    <w:name w:val="Balloon Text Char"/>
+    <w:basedOn w:val="DefaultParagraphFont"/>
+    <w:link w:val="BalloonText"/>
     <w:uiPriority w:val="99"/>
     <w:semiHidden/>
     <w:rsid w:val="008317EE"/>
@@ -49308,7 +48989,7 @@
 </file>
 
 <file path=customXml/itemProps1.xml><?xml version="1.0" encoding="utf-8"?>
-<ds:datastoreItem xmlns:ds="http://schemas.openxmlformats.org/officeDocument/2006/customXml" ds:itemID="{14AB181A-C0C1-408D-8A90-2B15A34545D1}">
+<ds:datastoreItem xmlns:ds="http://schemas.openxmlformats.org/officeDocument/2006/customXml" ds:itemID="{3849E78E-B148-4C81-AFF5-1C834EC5D875}">
   <ds:schemaRefs>
     <ds:schemaRef ds:uri="http://schemas.openxmlformats.org/officeDocument/2006/bibliography"/>
   </ds:schemaRefs>

</xml_diff>